<commit_message>
minor fix to project and docs
</commit_message>
<xml_diff>
--- a/Docs/Analisi_Iniziale/ANALISI_INIZIALE_FINALE.docx
+++ b/Docs/Analisi_Iniziale/ANALISI_INIZIALE_FINALE.docx
@@ -34,7 +34,7 @@
           <w:szCs w:val="28"/>
         </w:rPr>
         <w:drawing>
-          <wp:anchor distT="0" distB="0" distL="114300" distR="114300" simplePos="0" relativeHeight="251658240" behindDoc="0" locked="0" layoutInCell="1" allowOverlap="1" wp14:anchorId="5D3BB770" wp14:editId="7A96C16D">
+          <wp:anchor distT="0" distB="0" distL="114300" distR="114300" simplePos="0" relativeHeight="251658240" behindDoc="0" locked="0" layoutInCell="1" allowOverlap="1" wp14:anchorId="5D3BB770" wp14:editId="77880D85">
             <wp:simplePos x="0" y="0"/>
             <wp:positionH relativeFrom="margin">
               <wp:align>left</wp:align>
@@ -107,6 +107,75 @@
       </w:pPr>
       <w:r>
         <w:rPr>
+          <w:noProof/>
+          <w:sz w:val="28"/>
+          <w:szCs w:val="28"/>
+        </w:rPr>
+        <w:drawing>
+          <wp:anchor distT="0" distB="0" distL="114300" distR="114300" simplePos="0" relativeHeight="251723776" behindDoc="0" locked="0" layoutInCell="1" allowOverlap="1" wp14:anchorId="08CA5453" wp14:editId="077C794B">
+            <wp:simplePos x="0" y="0"/>
+            <wp:positionH relativeFrom="margin">
+              <wp:align>right</wp:align>
+            </wp:positionH>
+            <wp:positionV relativeFrom="paragraph">
+              <wp:posOffset>5054691</wp:posOffset>
+            </wp:positionV>
+            <wp:extent cx="6116955" cy="3168650"/>
+            <wp:effectExtent l="0" t="0" r="0" b="0"/>
+            <wp:wrapTopAndBottom/>
+            <wp:docPr id="52" name="Immagine 52"/>
+            <wp:cNvGraphicFramePr>
+              <a:graphicFrameLocks xmlns:a="http://schemas.openxmlformats.org/drawingml/2006/main" noChangeAspect="1"/>
+            </wp:cNvGraphicFramePr>
+            <a:graphic xmlns:a="http://schemas.openxmlformats.org/drawingml/2006/main">
+              <a:graphicData uri="http://schemas.openxmlformats.org/drawingml/2006/picture">
+                <pic:pic xmlns:pic="http://schemas.openxmlformats.org/drawingml/2006/picture">
+                  <pic:nvPicPr>
+                    <pic:cNvPr id="0" name="Picture 11"/>
+                    <pic:cNvPicPr>
+                      <a:picLocks noChangeAspect="1" noChangeArrowheads="1"/>
+                    </pic:cNvPicPr>
+                  </pic:nvPicPr>
+                  <pic:blipFill>
+                    <a:blip r:embed="rId8">
+                      <a:extLst>
+                        <a:ext uri="{28A0092B-C50C-407E-A947-70E740481C1C}">
+                          <a14:useLocalDpi xmlns:a14="http://schemas.microsoft.com/office/drawing/2010/main" val="0"/>
+                        </a:ext>
+                      </a:extLst>
+                    </a:blip>
+                    <a:srcRect/>
+                    <a:stretch>
+                      <a:fillRect/>
+                    </a:stretch>
+                  </pic:blipFill>
+                  <pic:spPr bwMode="auto">
+                    <a:xfrm>
+                      <a:off x="0" y="0"/>
+                      <a:ext cx="6116955" cy="3168650"/>
+                    </a:xfrm>
+                    <a:prstGeom prst="rect">
+                      <a:avLst/>
+                    </a:prstGeom>
+                    <a:noFill/>
+                    <a:ln>
+                      <a:noFill/>
+                    </a:ln>
+                  </pic:spPr>
+                </pic:pic>
+              </a:graphicData>
+            </a:graphic>
+            <wp14:sizeRelH relativeFrom="margin">
+              <wp14:pctWidth>0</wp14:pctWidth>
+            </wp14:sizeRelH>
+            <wp14:sizeRelV relativeFrom="margin">
+              <wp14:pctHeight>0</wp14:pctHeight>
+            </wp14:sizeRelV>
+          </wp:anchor>
+        </w:drawing>
+      </w:r>
+      <w:r>
+        <w:rPr>
           <w:sz w:val="28"/>
           <w:szCs w:val="28"/>
         </w:rPr>
@@ -144,34 +213,21 @@
         <w:rPr>
           <w:sz w:val="28"/>
           <w:szCs w:val="28"/>
-          <w:lang w:val="en-US"/>
-        </w:rPr>
-      </w:pPr>
-      <w:r>
-        <w:rPr>
-          <w:sz w:val="28"/>
-          <w:szCs w:val="28"/>
-          <w:lang w:val="en-US"/>
-        </w:rPr>
-        <w:t>Butler-</w:t>
-      </w:r>
-      <w:proofErr w:type="spellStart"/>
-      <w:r>
-        <w:rPr>
-          <w:sz w:val="28"/>
-          <w:szCs w:val="28"/>
-          <w:lang w:val="en-US"/>
-        </w:rPr>
-        <w:t>Maitre</w:t>
-      </w:r>
-      <w:proofErr w:type="spellEnd"/>
-    </w:p>
-    <w:p>
-      <w:pPr>
-        <w:rPr>
-          <w:sz w:val="28"/>
-          <w:szCs w:val="28"/>
-          <w:lang w:val="en-US"/>
+        </w:rPr>
+      </w:pPr>
+      <w:r>
+        <w:rPr>
+          <w:sz w:val="28"/>
+          <w:szCs w:val="28"/>
+        </w:rPr>
+        <w:t>Butler-Maitre</w:t>
+      </w:r>
+    </w:p>
+    <w:p>
+      <w:pPr>
+        <w:rPr>
+          <w:sz w:val="28"/>
+          <w:szCs w:val="28"/>
         </w:rPr>
       </w:pPr>
       <w:r>
@@ -206,7 +262,7 @@
                     </pic:cNvPicPr>
                   </pic:nvPicPr>
                   <pic:blipFill>
-                    <a:blip r:embed="rId8">
+                    <a:blip r:embed="rId9">
                       <a:extLst>
                         <a:ext uri="{28A0092B-C50C-407E-A947-70E740481C1C}">
                           <a14:useLocalDpi xmlns:a14="http://schemas.microsoft.com/office/drawing/2010/main" val="0"/>
@@ -243,7 +299,6 @@
         <w:rPr>
           <w:sz w:val="28"/>
           <w:szCs w:val="28"/>
-          <w:lang w:val="en-US"/>
         </w:rPr>
       </w:pPr>
       <w:r>
@@ -278,7 +333,7 @@
                     </pic:cNvPicPr>
                   </pic:nvPicPr>
                   <pic:blipFill>
-                    <a:blip r:embed="rId9">
+                    <a:blip r:embed="rId10">
                       <a:extLst>
                         <a:ext uri="{28A0092B-C50C-407E-A947-70E740481C1C}">
                           <a14:useLocalDpi xmlns:a14="http://schemas.microsoft.com/office/drawing/2010/main" val="0"/>
@@ -315,7 +370,6 @@
         <w:rPr>
           <w:sz w:val="28"/>
           <w:szCs w:val="28"/>
-          <w:lang w:val="en-US"/>
         </w:rPr>
       </w:pPr>
     </w:p>
@@ -327,7 +381,6 @@
         <w:rPr>
           <w:sz w:val="28"/>
           <w:szCs w:val="28"/>
-          <w:lang w:val="en-US"/>
         </w:rPr>
       </w:pPr>
     </w:p>
@@ -375,7 +428,7 @@
                     </pic:cNvPicPr>
                   </pic:nvPicPr>
                   <pic:blipFill>
-                    <a:blip r:embed="rId10">
+                    <a:blip r:embed="rId11">
                       <a:extLst>
                         <a:ext uri="{28A0092B-C50C-407E-A947-70E740481C1C}">
                           <a14:useLocalDpi xmlns:a14="http://schemas.microsoft.com/office/drawing/2010/main" val="0"/>
@@ -478,7 +531,7 @@
                     </pic:cNvPicPr>
                   </pic:nvPicPr>
                   <pic:blipFill>
-                    <a:blip r:embed="rId11">
+                    <a:blip r:embed="rId12">
                       <a:extLst>
                         <a:ext uri="{28A0092B-C50C-407E-A947-70E740481C1C}">
                           <a14:useLocalDpi xmlns:a14="http://schemas.microsoft.com/office/drawing/2010/main" val="0"/>
@@ -566,115 +619,6 @@
                 <pic:pic xmlns:pic="http://schemas.openxmlformats.org/drawingml/2006/picture">
                   <pic:nvPicPr>
                     <pic:cNvPr id="0" name="Picture 5"/>
-                    <pic:cNvPicPr>
-                      <a:picLocks noChangeAspect="1" noChangeArrowheads="1"/>
-                    </pic:cNvPicPr>
-                  </pic:nvPicPr>
-                  <pic:blipFill>
-                    <a:blip r:embed="rId12">
-                      <a:extLst>
-                        <a:ext uri="{28A0092B-C50C-407E-A947-70E740481C1C}">
-                          <a14:useLocalDpi xmlns:a14="http://schemas.microsoft.com/office/drawing/2010/main" val="0"/>
-                        </a:ext>
-                      </a:extLst>
-                    </a:blip>
-                    <a:srcRect/>
-                    <a:stretch>
-                      <a:fillRect/>
-                    </a:stretch>
-                  </pic:blipFill>
-                  <pic:spPr bwMode="auto">
-                    <a:xfrm>
-                      <a:off x="0" y="0"/>
-                      <a:ext cx="5534025" cy="1152525"/>
-                    </a:xfrm>
-                    <a:prstGeom prst="rect">
-                      <a:avLst/>
-                    </a:prstGeom>
-                    <a:noFill/>
-                    <a:ln>
-                      <a:noFill/>
-                    </a:ln>
-                  </pic:spPr>
-                </pic:pic>
-              </a:graphicData>
-            </a:graphic>
-          </wp:anchor>
-        </w:drawing>
-      </w:r>
-      <w:r>
-        <w:rPr>
-          <w:sz w:val="28"/>
-          <w:szCs w:val="28"/>
-          <w:lang w:val="en-US"/>
-        </w:rPr>
-        <w:t>Butler-Pantry</w:t>
-      </w:r>
-    </w:p>
-    <w:p>
-      <w:pPr>
-        <w:rPr>
-          <w:sz w:val="28"/>
-          <w:szCs w:val="28"/>
-          <w:lang w:val="en-US"/>
-        </w:rPr>
-      </w:pPr>
-    </w:p>
-    <w:p>
-      <w:pPr>
-        <w:pBdr>
-          <w:bottom w:val="single" w:sz="6" w:space="1" w:color="auto"/>
-        </w:pBdr>
-        <w:rPr>
-          <w:sz w:val="28"/>
-          <w:szCs w:val="28"/>
-          <w:lang w:val="en-US"/>
-        </w:rPr>
-      </w:pPr>
-      <w:r>
-        <w:rPr>
-          <w:sz w:val="28"/>
-          <w:szCs w:val="28"/>
-          <w:lang w:val="en-US"/>
-        </w:rPr>
-        <w:t>Butler-Dishwasher</w:t>
-      </w:r>
-    </w:p>
-    <w:p>
-      <w:pPr>
-        <w:rPr>
-          <w:sz w:val="28"/>
-          <w:szCs w:val="28"/>
-          <w:lang w:val="en-US"/>
-        </w:rPr>
-      </w:pPr>
-      <w:r>
-        <w:rPr>
-          <w:noProof/>
-          <w:sz w:val="28"/>
-          <w:szCs w:val="28"/>
-        </w:rPr>
-        <w:drawing>
-          <wp:anchor distT="0" distB="0" distL="114300" distR="114300" simplePos="0" relativeHeight="251663360" behindDoc="0" locked="0" layoutInCell="1" allowOverlap="1" wp14:anchorId="3ACB4E6E" wp14:editId="35BD8256">
-            <wp:simplePos x="0" y="0"/>
-            <wp:positionH relativeFrom="margin">
-              <wp:align>center</wp:align>
-            </wp:positionH>
-            <wp:positionV relativeFrom="paragraph">
-              <wp:posOffset>387985</wp:posOffset>
-            </wp:positionV>
-            <wp:extent cx="5534025" cy="1152525"/>
-            <wp:effectExtent l="0" t="0" r="9525" b="9525"/>
-            <wp:wrapTopAndBottom/>
-            <wp:docPr id="6" name="Immagine 6"/>
-            <wp:cNvGraphicFramePr>
-              <a:graphicFrameLocks xmlns:a="http://schemas.openxmlformats.org/drawingml/2006/main" noChangeAspect="1"/>
-            </wp:cNvGraphicFramePr>
-            <a:graphic xmlns:a="http://schemas.openxmlformats.org/drawingml/2006/main">
-              <a:graphicData uri="http://schemas.openxmlformats.org/drawingml/2006/picture">
-                <pic:pic xmlns:pic="http://schemas.openxmlformats.org/drawingml/2006/picture">
-                  <pic:nvPicPr>
-                    <pic:cNvPr id="0" name="Picture 6"/>
                     <pic:cNvPicPr>
                       <a:picLocks noChangeAspect="1" noChangeArrowheads="1"/>
                     </pic:cNvPicPr>
@@ -711,6 +655,14 @@
           </wp:anchor>
         </w:drawing>
       </w:r>
+      <w:r>
+        <w:rPr>
+          <w:sz w:val="28"/>
+          <w:szCs w:val="28"/>
+          <w:lang w:val="en-US"/>
+        </w:rPr>
+        <w:t>Butler-Pantry</w:t>
+      </w:r>
     </w:p>
     <w:p>
       <w:pPr>
@@ -729,6 +681,24 @@
         <w:rPr>
           <w:sz w:val="28"/>
           <w:szCs w:val="28"/>
+          <w:lang w:val="en-US"/>
+        </w:rPr>
+      </w:pPr>
+      <w:r>
+        <w:rPr>
+          <w:sz w:val="28"/>
+          <w:szCs w:val="28"/>
+          <w:lang w:val="en-US"/>
+        </w:rPr>
+        <w:t>Butler-Dishwasher</w:t>
+      </w:r>
+    </w:p>
+    <w:p>
+      <w:pPr>
+        <w:rPr>
+          <w:sz w:val="28"/>
+          <w:szCs w:val="28"/>
+          <w:lang w:val="en-US"/>
         </w:rPr>
       </w:pPr>
       <w:r>
@@ -737,20 +707,19 @@
           <w:sz w:val="28"/>
           <w:szCs w:val="28"/>
         </w:rPr>
-        <w:lastRenderedPageBreak/>
         <w:drawing>
-          <wp:anchor distT="0" distB="0" distL="114300" distR="114300" simplePos="0" relativeHeight="251664384" behindDoc="0" locked="0" layoutInCell="1" allowOverlap="1" wp14:anchorId="1A5776D4" wp14:editId="4F8650C6">
+          <wp:anchor distT="0" distB="0" distL="114300" distR="114300" simplePos="0" relativeHeight="251663360" behindDoc="0" locked="0" layoutInCell="1" allowOverlap="1" wp14:anchorId="3ACB4E6E" wp14:editId="35BD8256">
             <wp:simplePos x="0" y="0"/>
             <wp:positionH relativeFrom="margin">
               <wp:align>center</wp:align>
             </wp:positionH>
             <wp:positionV relativeFrom="paragraph">
-              <wp:posOffset>480060</wp:posOffset>
+              <wp:posOffset>387985</wp:posOffset>
             </wp:positionV>
             <wp:extent cx="5534025" cy="1152525"/>
             <wp:effectExtent l="0" t="0" r="9525" b="9525"/>
             <wp:wrapTopAndBottom/>
-            <wp:docPr id="7" name="Immagine 7"/>
+            <wp:docPr id="6" name="Immagine 6"/>
             <wp:cNvGraphicFramePr>
               <a:graphicFrameLocks xmlns:a="http://schemas.openxmlformats.org/drawingml/2006/main" noChangeAspect="1"/>
             </wp:cNvGraphicFramePr>
@@ -758,7 +727,7 @@
               <a:graphicData uri="http://schemas.openxmlformats.org/drawingml/2006/picture">
                 <pic:pic xmlns:pic="http://schemas.openxmlformats.org/drawingml/2006/picture">
                   <pic:nvPicPr>
-                    <pic:cNvPr id="0" name="Picture 7"/>
+                    <pic:cNvPr id="0" name="Picture 6"/>
                     <pic:cNvPicPr>
                       <a:picLocks noChangeAspect="1" noChangeArrowheads="1"/>
                     </pic:cNvPicPr>
@@ -795,38 +764,6 @@
           </wp:anchor>
         </w:drawing>
       </w:r>
-      <w:r>
-        <w:rPr>
-          <w:sz w:val="28"/>
-          <w:szCs w:val="28"/>
-        </w:rPr>
-        <w:t>Butler-</w:t>
-      </w:r>
-      <w:proofErr w:type="spellStart"/>
-      <w:r>
-        <w:rPr>
-          <w:sz w:val="28"/>
-          <w:szCs w:val="28"/>
-        </w:rPr>
-        <w:t>Table</w:t>
-      </w:r>
-      <w:proofErr w:type="spellEnd"/>
-    </w:p>
-    <w:p>
-      <w:pPr>
-        <w:rPr>
-          <w:sz w:val="28"/>
-          <w:szCs w:val="28"/>
-        </w:rPr>
-      </w:pPr>
-    </w:p>
-    <w:p>
-      <w:pPr>
-        <w:rPr>
-          <w:sz w:val="28"/>
-          <w:szCs w:val="28"/>
-        </w:rPr>
-      </w:pPr>
     </w:p>
     <w:p>
       <w:pPr>
@@ -836,24 +773,6 @@
           <w:lang w:val="en-US"/>
         </w:rPr>
       </w:pPr>
-      <w:proofErr w:type="spellStart"/>
-      <w:r>
-        <w:rPr>
-          <w:sz w:val="28"/>
-          <w:szCs w:val="28"/>
-          <w:lang w:val="en-US"/>
-        </w:rPr>
-        <w:t>Comportamento</w:t>
-      </w:r>
-      <w:proofErr w:type="spellEnd"/>
-      <w:r>
-        <w:rPr>
-          <w:sz w:val="28"/>
-          <w:szCs w:val="28"/>
-          <w:lang w:val="en-US"/>
-        </w:rPr>
-        <w:t>:</w:t>
-      </w:r>
     </w:p>
     <w:p>
       <w:pPr>
@@ -872,19 +791,20 @@
           <w:sz w:val="28"/>
           <w:szCs w:val="28"/>
         </w:rPr>
+        <w:lastRenderedPageBreak/>
         <w:drawing>
-          <wp:anchor distT="0" distB="0" distL="114300" distR="114300" simplePos="0" relativeHeight="251665408" behindDoc="0" locked="0" layoutInCell="1" allowOverlap="1" wp14:anchorId="4BC3E5D5" wp14:editId="2876D50F">
+          <wp:anchor distT="0" distB="0" distL="114300" distR="114300" simplePos="0" relativeHeight="251664384" behindDoc="0" locked="0" layoutInCell="1" allowOverlap="1" wp14:anchorId="1A5776D4" wp14:editId="4F8650C6">
             <wp:simplePos x="0" y="0"/>
             <wp:positionH relativeFrom="margin">
-              <wp:align>right</wp:align>
+              <wp:align>center</wp:align>
             </wp:positionH>
             <wp:positionV relativeFrom="paragraph">
-              <wp:posOffset>459740</wp:posOffset>
+              <wp:posOffset>480060</wp:posOffset>
             </wp:positionV>
-            <wp:extent cx="6115050" cy="4391025"/>
-            <wp:effectExtent l="0" t="0" r="0" b="9525"/>
+            <wp:extent cx="5534025" cy="1152525"/>
+            <wp:effectExtent l="0" t="0" r="9525" b="9525"/>
             <wp:wrapTopAndBottom/>
-            <wp:docPr id="8" name="Immagine 8"/>
+            <wp:docPr id="7" name="Immagine 7"/>
             <wp:cNvGraphicFramePr>
               <a:graphicFrameLocks xmlns:a="http://schemas.openxmlformats.org/drawingml/2006/main" noChangeAspect="1"/>
             </wp:cNvGraphicFramePr>
@@ -892,7 +812,7 @@
               <a:graphicData uri="http://schemas.openxmlformats.org/drawingml/2006/picture">
                 <pic:pic xmlns:pic="http://schemas.openxmlformats.org/drawingml/2006/picture">
                   <pic:nvPicPr>
-                    <pic:cNvPr id="0" name="Picture 8"/>
+                    <pic:cNvPr id="0" name="Picture 7"/>
                     <pic:cNvPicPr>
                       <a:picLocks noChangeAspect="1" noChangeArrowheads="1"/>
                     </pic:cNvPicPr>
@@ -913,7 +833,7 @@
                   <pic:spPr bwMode="auto">
                     <a:xfrm>
                       <a:off x="0" y="0"/>
-                      <a:ext cx="6115050" cy="4391025"/>
+                      <a:ext cx="5534025" cy="1152525"/>
                     </a:xfrm>
                     <a:prstGeom prst="rect">
                       <a:avLst/>
@@ -935,7 +855,7 @@
           <w:szCs w:val="28"/>
           <w:lang w:val="en-US"/>
         </w:rPr>
-        <w:t>Butler</w:t>
+        <w:t>Butler-Table</w:t>
       </w:r>
     </w:p>
     <w:p>
@@ -946,6 +866,42 @@
           <w:lang w:val="en-US"/>
         </w:rPr>
       </w:pPr>
+    </w:p>
+    <w:p>
+      <w:pPr>
+        <w:rPr>
+          <w:sz w:val="28"/>
+          <w:szCs w:val="28"/>
+          <w:lang w:val="en-US"/>
+        </w:rPr>
+      </w:pPr>
+    </w:p>
+    <w:p>
+      <w:pPr>
+        <w:rPr>
+          <w:sz w:val="28"/>
+          <w:szCs w:val="28"/>
+          <w:lang w:val="en-US"/>
+        </w:rPr>
+      </w:pPr>
+      <w:proofErr w:type="spellStart"/>
+      <w:r>
+        <w:rPr>
+          <w:sz w:val="28"/>
+          <w:szCs w:val="28"/>
+          <w:lang w:val="en-US"/>
+        </w:rPr>
+        <w:t>Comportamento</w:t>
+      </w:r>
+      <w:proofErr w:type="spellEnd"/>
+      <w:r>
+        <w:rPr>
+          <w:sz w:val="28"/>
+          <w:szCs w:val="28"/>
+          <w:lang w:val="en-US"/>
+        </w:rPr>
+        <w:t>:</w:t>
+      </w:r>
     </w:p>
     <w:p>
       <w:pPr>
@@ -964,20 +920,19 @@
           <w:sz w:val="28"/>
           <w:szCs w:val="28"/>
         </w:rPr>
-        <w:lastRenderedPageBreak/>
         <w:drawing>
-          <wp:anchor distT="0" distB="0" distL="114300" distR="114300" simplePos="0" relativeHeight="251666432" behindDoc="0" locked="0" layoutInCell="1" allowOverlap="1" wp14:anchorId="6B081031" wp14:editId="2F7244CF">
+          <wp:anchor distT="0" distB="0" distL="114300" distR="114300" simplePos="0" relativeHeight="251713536" behindDoc="0" locked="0" layoutInCell="1" allowOverlap="1" wp14:anchorId="2875D945" wp14:editId="68509F37">
             <wp:simplePos x="0" y="0"/>
             <wp:positionH relativeFrom="margin">
-              <wp:align>right</wp:align>
+              <wp:align>center</wp:align>
             </wp:positionH>
             <wp:positionV relativeFrom="paragraph">
-              <wp:posOffset>355600</wp:posOffset>
+              <wp:posOffset>517919</wp:posOffset>
             </wp:positionV>
-            <wp:extent cx="6115050" cy="3171825"/>
-            <wp:effectExtent l="0" t="0" r="0" b="9525"/>
+            <wp:extent cx="5880735" cy="5092065"/>
+            <wp:effectExtent l="0" t="0" r="5715" b="0"/>
             <wp:wrapTopAndBottom/>
-            <wp:docPr id="9" name="Immagine 9"/>
+            <wp:docPr id="27" name="Immagine 27"/>
             <wp:cNvGraphicFramePr>
               <a:graphicFrameLocks xmlns:a="http://schemas.openxmlformats.org/drawingml/2006/main" noChangeAspect="1"/>
             </wp:cNvGraphicFramePr>
@@ -985,7 +940,7 @@
               <a:graphicData uri="http://schemas.openxmlformats.org/drawingml/2006/picture">
                 <pic:pic xmlns:pic="http://schemas.openxmlformats.org/drawingml/2006/picture">
                   <pic:nvPicPr>
-                    <pic:cNvPr id="0" name="Picture 9"/>
+                    <pic:cNvPr id="0" name="Picture 1"/>
                     <pic:cNvPicPr>
                       <a:picLocks noChangeAspect="1" noChangeArrowheads="1"/>
                     </pic:cNvPicPr>
@@ -1006,7 +961,7 @@
                   <pic:spPr bwMode="auto">
                     <a:xfrm>
                       <a:off x="0" y="0"/>
-                      <a:ext cx="6115050" cy="3171825"/>
+                      <a:ext cx="5880735" cy="5092065"/>
                     </a:xfrm>
                     <a:prstGeom prst="rect">
                       <a:avLst/>
@@ -1022,16 +977,23 @@
           </wp:anchor>
         </w:drawing>
       </w:r>
-      <w:proofErr w:type="spellStart"/>
       <w:r>
         <w:rPr>
           <w:sz w:val="28"/>
           <w:szCs w:val="28"/>
           <w:lang w:val="en-US"/>
         </w:rPr>
-        <w:t>Maitre</w:t>
-      </w:r>
-      <w:proofErr w:type="spellEnd"/>
+        <w:t>Butler</w:t>
+      </w:r>
+    </w:p>
+    <w:p>
+      <w:pPr>
+        <w:rPr>
+          <w:sz w:val="28"/>
+          <w:szCs w:val="28"/>
+          <w:lang w:val="en-US"/>
+        </w:rPr>
+      </w:pPr>
     </w:p>
     <w:p>
       <w:pPr>
@@ -1059,6 +1021,7 @@
           <w:sz w:val="28"/>
           <w:szCs w:val="28"/>
         </w:rPr>
+        <w:lastRenderedPageBreak/>
         <w:drawing>
           <wp:anchor distT="0" distB="0" distL="114300" distR="114300" simplePos="0" relativeHeight="251667456" behindDoc="0" locked="0" layoutInCell="1" allowOverlap="1" wp14:anchorId="6A26E964" wp14:editId="042B9E95">
             <wp:simplePos x="0" y="0"/>
@@ -1151,7 +1114,6 @@
           <w:sz w:val="28"/>
           <w:szCs w:val="28"/>
         </w:rPr>
-        <w:lastRenderedPageBreak/>
         <w:drawing>
           <wp:anchor distT="0" distB="0" distL="114300" distR="114300" simplePos="0" relativeHeight="251668480" behindDoc="0" locked="0" layoutInCell="1" allowOverlap="1" wp14:anchorId="460C59AB" wp14:editId="4F6BB53D">
             <wp:simplePos x="0" y="0"/>
@@ -1244,6 +1206,7 @@
           <w:sz w:val="28"/>
           <w:szCs w:val="28"/>
         </w:rPr>
+        <w:lastRenderedPageBreak/>
         <w:drawing>
           <wp:anchor distT="0" distB="0" distL="114300" distR="114300" simplePos="0" relativeHeight="251669504" behindDoc="0" locked="0" layoutInCell="1" allowOverlap="1" wp14:anchorId="282BD49F" wp14:editId="6581E4C7">
             <wp:simplePos x="0" y="0"/>
@@ -1336,7 +1299,6 @@
           <w:sz w:val="28"/>
           <w:szCs w:val="28"/>
         </w:rPr>
-        <w:lastRenderedPageBreak/>
         <w:drawing>
           <wp:anchor distT="0" distB="0" distL="114300" distR="114300" simplePos="0" relativeHeight="251670528" behindDoc="0" locked="0" layoutInCell="1" allowOverlap="1" wp14:anchorId="2517A4C8" wp14:editId="08D7B7C9">
             <wp:simplePos x="0" y="0"/>
@@ -1408,12 +1370,14 @@
         <w:rPr>
           <w:sz w:val="44"/>
           <w:szCs w:val="44"/>
+          <w:lang w:val="en-US"/>
         </w:rPr>
       </w:pPr>
       <w:r>
         <w:rPr>
           <w:sz w:val="44"/>
           <w:szCs w:val="44"/>
+          <w:lang w:val="en-US"/>
         </w:rPr>
         <w:br w:type="page"/>
       </w:r>
@@ -1426,12 +1390,14 @@
         <w:rPr>
           <w:sz w:val="44"/>
           <w:szCs w:val="44"/>
+          <w:lang w:val="en-US"/>
         </w:rPr>
       </w:pPr>
       <w:r>
         <w:rPr>
           <w:sz w:val="44"/>
           <w:szCs w:val="44"/>
+          <w:lang w:val="en-US"/>
         </w:rPr>
         <w:lastRenderedPageBreak/>
         <w:t>TEST PLANS</w:t>
@@ -1899,7 +1865,7 @@
           <w:sz w:val="24"/>
           <w:szCs w:val="24"/>
         </w:rPr>
-        <w:t>MAITRE</w:t>
+        <w:t>PANTRY</w:t>
       </w:r>
     </w:p>
     <w:p>
@@ -1927,7 +1893,7 @@
           <w:sz w:val="24"/>
           <w:szCs w:val="24"/>
         </w:rPr>
-        <w:t>maitre,X</w:t>
+        <w:t>pantry,X</w:t>
       </w:r>
       <w:proofErr w:type="spellEnd"/>
       <w:r>
@@ -1950,20 +1916,29 @@
           <w:szCs w:val="24"/>
         </w:rPr>
       </w:pPr>
-      <w:r>
-        <w:rPr>
-          <w:sz w:val="24"/>
-          <w:szCs w:val="24"/>
-        </w:rPr>
-        <w:t>task(</w:t>
-      </w:r>
       <w:proofErr w:type="spellStart"/>
       <w:r>
         <w:rPr>
           <w:sz w:val="24"/>
           <w:szCs w:val="24"/>
         </w:rPr>
-        <w:t>maitre,X</w:t>
+        <w:t>dish</w:t>
+      </w:r>
+      <w:proofErr w:type="spellEnd"/>
+      <w:r>
+        <w:rPr>
+          <w:sz w:val="24"/>
+          <w:szCs w:val="24"/>
+        </w:rPr>
+        <w:t>(</w:t>
+      </w:r>
+      <w:proofErr w:type="spellStart"/>
+      <w:r>
+        <w:rPr>
+          <w:sz w:val="24"/>
+          <w:szCs w:val="24"/>
+        </w:rPr>
+        <w:t>pantry,QNT</w:t>
       </w:r>
       <w:proofErr w:type="spellEnd"/>
       <w:r>
@@ -1991,7 +1966,7 @@
           <w:sz w:val="24"/>
           <w:szCs w:val="24"/>
         </w:rPr>
-        <w:t>PANTRY</w:t>
+        <w:t>FRIDGE</w:t>
       </w:r>
     </w:p>
     <w:p>
@@ -2019,7 +1994,7 @@
           <w:sz w:val="24"/>
           <w:szCs w:val="24"/>
         </w:rPr>
-        <w:t>pantry,X</w:t>
+        <w:t>fridge,X</w:t>
       </w:r>
       <w:proofErr w:type="spellEnd"/>
       <w:r>
@@ -2042,29 +2017,20 @@
           <w:szCs w:val="24"/>
         </w:rPr>
       </w:pPr>
+      <w:r>
+        <w:rPr>
+          <w:sz w:val="24"/>
+          <w:szCs w:val="24"/>
+        </w:rPr>
+        <w:t>food(</w:t>
+      </w:r>
       <w:proofErr w:type="spellStart"/>
       <w:r>
         <w:rPr>
           <w:sz w:val="24"/>
           <w:szCs w:val="24"/>
         </w:rPr>
-        <w:t>dish</w:t>
-      </w:r>
-      <w:proofErr w:type="spellEnd"/>
-      <w:r>
-        <w:rPr>
-          <w:sz w:val="24"/>
-          <w:szCs w:val="24"/>
-        </w:rPr>
-        <w:t>(</w:t>
-      </w:r>
-      <w:proofErr w:type="spellStart"/>
-      <w:r>
-        <w:rPr>
-          <w:sz w:val="24"/>
-          <w:szCs w:val="24"/>
-        </w:rPr>
-        <w:t>pantry,QNT</w:t>
+        <w:t>fridge,FC,QNT</w:t>
       </w:r>
       <w:proofErr w:type="spellEnd"/>
       <w:r>
@@ -2093,7 +2059,7 @@
           <w:szCs w:val="24"/>
         </w:rPr>
         <w:lastRenderedPageBreak/>
-        <w:t>FRIDGE</w:t>
+        <w:t>TABLE</w:t>
       </w:r>
     </w:p>
     <w:p>
@@ -2121,7 +2087,7 @@
           <w:sz w:val="24"/>
           <w:szCs w:val="24"/>
         </w:rPr>
-        <w:t>fridge,X</w:t>
+        <w:t>table,X</w:t>
       </w:r>
       <w:proofErr w:type="spellEnd"/>
       <w:r>
@@ -2144,6 +2110,51 @@
           <w:szCs w:val="24"/>
         </w:rPr>
       </w:pPr>
+      <w:proofErr w:type="spellStart"/>
+      <w:r>
+        <w:rPr>
+          <w:sz w:val="24"/>
+          <w:szCs w:val="24"/>
+        </w:rPr>
+        <w:t>dish</w:t>
+      </w:r>
+      <w:proofErr w:type="spellEnd"/>
+      <w:r>
+        <w:rPr>
+          <w:sz w:val="24"/>
+          <w:szCs w:val="24"/>
+        </w:rPr>
+        <w:t>(</w:t>
+      </w:r>
+      <w:proofErr w:type="spellStart"/>
+      <w:r>
+        <w:rPr>
+          <w:sz w:val="24"/>
+          <w:szCs w:val="24"/>
+        </w:rPr>
+        <w:t>table,X</w:t>
+      </w:r>
+      <w:proofErr w:type="spellEnd"/>
+      <w:r>
+        <w:rPr>
+          <w:sz w:val="24"/>
+          <w:szCs w:val="24"/>
+        </w:rPr>
+        <w:t>)</w:t>
+      </w:r>
+    </w:p>
+    <w:p>
+      <w:pPr>
+        <w:pStyle w:val="Paragrafoelenco"/>
+        <w:numPr>
+          <w:ilvl w:val="1"/>
+          <w:numId w:val="7"/>
+        </w:numPr>
+        <w:rPr>
+          <w:sz w:val="24"/>
+          <w:szCs w:val="24"/>
+        </w:rPr>
+      </w:pPr>
       <w:r>
         <w:rPr>
           <w:sz w:val="24"/>
@@ -2157,7 +2168,7 @@
           <w:sz w:val="24"/>
           <w:szCs w:val="24"/>
         </w:rPr>
-        <w:t>fridge,FC,QNT</w:t>
+        <w:t>table,FC,QNT</w:t>
       </w:r>
       <w:proofErr w:type="spellEnd"/>
       <w:r>
@@ -2185,7 +2196,7 @@
           <w:sz w:val="24"/>
           <w:szCs w:val="24"/>
         </w:rPr>
-        <w:t>TABLE</w:t>
+        <w:t>DISHWASHER</w:t>
       </w:r>
     </w:p>
     <w:p>
@@ -2213,7 +2224,7 @@
           <w:sz w:val="24"/>
           <w:szCs w:val="24"/>
         </w:rPr>
-        <w:t>table,X</w:t>
+        <w:t>dishwasher,X</w:t>
       </w:r>
       <w:proofErr w:type="spellEnd"/>
       <w:r>
@@ -2258,7 +2269,7 @@
           <w:sz w:val="24"/>
           <w:szCs w:val="24"/>
         </w:rPr>
-        <w:t>table,X</w:t>
+        <w:t>dishwasher,QNT</w:t>
       </w:r>
       <w:proofErr w:type="spellEnd"/>
       <w:r>
@@ -2267,6 +2278,26 @@
           <w:szCs w:val="24"/>
         </w:rPr>
         <w:t>)</w:t>
+      </w:r>
+    </w:p>
+    <w:p>
+      <w:pPr>
+        <w:pStyle w:val="Paragrafoelenco"/>
+        <w:numPr>
+          <w:ilvl w:val="0"/>
+          <w:numId w:val="7"/>
+        </w:numPr>
+        <w:rPr>
+          <w:sz w:val="24"/>
+          <w:szCs w:val="24"/>
+        </w:rPr>
+      </w:pPr>
+      <w:r>
+        <w:rPr>
+          <w:sz w:val="24"/>
+          <w:szCs w:val="24"/>
+        </w:rPr>
+        <w:t>BUTLER</w:t>
       </w:r>
     </w:p>
     <w:p>
@@ -2286,7 +2317,7 @@
           <w:sz w:val="24"/>
           <w:szCs w:val="24"/>
         </w:rPr>
-        <w:t>food(</w:t>
+        <w:t>state(</w:t>
       </w:r>
       <w:proofErr w:type="spellStart"/>
       <w:r>
@@ -2294,7 +2325,7 @@
           <w:sz w:val="24"/>
           <w:szCs w:val="24"/>
         </w:rPr>
-        <w:t>table,FC,QNT</w:t>
+        <w:t>butler,X</w:t>
       </w:r>
       <w:proofErr w:type="spellEnd"/>
       <w:r>
@@ -2303,26 +2334,6 @@
           <w:szCs w:val="24"/>
         </w:rPr>
         <w:t>)</w:t>
-      </w:r>
-    </w:p>
-    <w:p>
-      <w:pPr>
-        <w:pStyle w:val="Paragrafoelenco"/>
-        <w:numPr>
-          <w:ilvl w:val="0"/>
-          <w:numId w:val="7"/>
-        </w:numPr>
-        <w:rPr>
-          <w:sz w:val="24"/>
-          <w:szCs w:val="24"/>
-        </w:rPr>
-      </w:pPr>
-      <w:r>
-        <w:rPr>
-          <w:sz w:val="24"/>
-          <w:szCs w:val="24"/>
-        </w:rPr>
-        <w:t>DISHWASHER</w:t>
       </w:r>
     </w:p>
     <w:p>
@@ -2342,7 +2353,7 @@
           <w:sz w:val="24"/>
           <w:szCs w:val="24"/>
         </w:rPr>
-        <w:t>state(</w:t>
+        <w:t>position(</w:t>
       </w:r>
       <w:proofErr w:type="spellStart"/>
       <w:r>
@@ -2350,7 +2361,14 @@
           <w:sz w:val="24"/>
           <w:szCs w:val="24"/>
         </w:rPr>
-        <w:t>dishwasher,X</w:t>
+        <w:t>butler,</w:t>
+      </w:r>
+      <w:r>
+        <w:rPr>
+          <w:sz w:val="24"/>
+          <w:szCs w:val="24"/>
+        </w:rPr>
+        <w:t>NAME</w:t>
       </w:r>
       <w:proofErr w:type="spellEnd"/>
       <w:r>
@@ -2373,13 +2391,20 @@
           <w:szCs w:val="24"/>
         </w:rPr>
       </w:pPr>
+      <w:r>
+        <w:rPr>
+          <w:sz w:val="24"/>
+          <w:szCs w:val="24"/>
+        </w:rPr>
+        <w:t>action(</w:t>
+      </w:r>
       <w:proofErr w:type="spellStart"/>
       <w:r>
         <w:rPr>
           <w:sz w:val="24"/>
           <w:szCs w:val="24"/>
         </w:rPr>
-        <w:t>dish</w:t>
+        <w:t>butler,X</w:t>
       </w:r>
       <w:proofErr w:type="spellEnd"/>
       <w:r>
@@ -2387,43 +2412,7 @@
           <w:sz w:val="24"/>
           <w:szCs w:val="24"/>
         </w:rPr>
-        <w:t>(</w:t>
-      </w:r>
-      <w:proofErr w:type="spellStart"/>
-      <w:r>
-        <w:rPr>
-          <w:sz w:val="24"/>
-          <w:szCs w:val="24"/>
-        </w:rPr>
-        <w:t>dishwasher,QNT</w:t>
-      </w:r>
-      <w:proofErr w:type="spellEnd"/>
-      <w:r>
-        <w:rPr>
-          <w:sz w:val="24"/>
-          <w:szCs w:val="24"/>
-        </w:rPr>
         <w:t>)</w:t>
-      </w:r>
-    </w:p>
-    <w:p>
-      <w:pPr>
-        <w:pStyle w:val="Paragrafoelenco"/>
-        <w:numPr>
-          <w:ilvl w:val="0"/>
-          <w:numId w:val="7"/>
-        </w:numPr>
-        <w:rPr>
-          <w:sz w:val="24"/>
-          <w:szCs w:val="24"/>
-        </w:rPr>
-      </w:pPr>
-      <w:r>
-        <w:rPr>
-          <w:sz w:val="24"/>
-          <w:szCs w:val="24"/>
-        </w:rPr>
-        <w:t>BUTLER</w:t>
       </w:r>
     </w:p>
     <w:p>
@@ -2443,7 +2432,7 @@
           <w:sz w:val="24"/>
           <w:szCs w:val="24"/>
         </w:rPr>
-        <w:t>state(</w:t>
+        <w:t>task(</w:t>
       </w:r>
       <w:proofErr w:type="spellStart"/>
       <w:r>
@@ -2474,20 +2463,13 @@
           <w:szCs w:val="24"/>
         </w:rPr>
       </w:pPr>
-      <w:r>
-        <w:rPr>
-          <w:sz w:val="24"/>
-          <w:szCs w:val="24"/>
-        </w:rPr>
-        <w:t>position(</w:t>
-      </w:r>
       <w:proofErr w:type="spellStart"/>
       <w:r>
         <w:rPr>
           <w:sz w:val="24"/>
           <w:szCs w:val="24"/>
         </w:rPr>
-        <w:t>butler</w:t>
+        <w:t>onboardDish</w:t>
       </w:r>
       <w:proofErr w:type="spellEnd"/>
       <w:r>
@@ -2495,7 +2477,23 @@
           <w:sz w:val="24"/>
           <w:szCs w:val="24"/>
         </w:rPr>
-        <w:t>,[X,Y])</w:t>
+        <w:t>(</w:t>
+      </w:r>
+      <w:proofErr w:type="spellStart"/>
+      <w:r>
+        <w:rPr>
+          <w:sz w:val="24"/>
+          <w:szCs w:val="24"/>
+        </w:rPr>
+        <w:t>butler,QNT</w:t>
+      </w:r>
+      <w:proofErr w:type="spellEnd"/>
+      <w:r>
+        <w:rPr>
+          <w:sz w:val="24"/>
+          <w:szCs w:val="24"/>
+        </w:rPr>
+        <w:t>)</w:t>
       </w:r>
     </w:p>
     <w:p>
@@ -2510,20 +2508,13 @@
           <w:szCs w:val="24"/>
         </w:rPr>
       </w:pPr>
-      <w:r>
-        <w:rPr>
-          <w:sz w:val="24"/>
-          <w:szCs w:val="24"/>
-        </w:rPr>
-        <w:t>action(</w:t>
-      </w:r>
       <w:proofErr w:type="spellStart"/>
       <w:r>
         <w:rPr>
           <w:sz w:val="24"/>
           <w:szCs w:val="24"/>
         </w:rPr>
-        <w:t>butler,X</w:t>
+        <w:t>onboardFood</w:t>
       </w:r>
       <w:proofErr w:type="spellEnd"/>
       <w:r>
@@ -2531,151 +2522,708 @@
           <w:sz w:val="24"/>
           <w:szCs w:val="24"/>
         </w:rPr>
+        <w:t>(</w:t>
+      </w:r>
+      <w:proofErr w:type="spellStart"/>
+      <w:r>
+        <w:rPr>
+          <w:sz w:val="24"/>
+          <w:szCs w:val="24"/>
+        </w:rPr>
+        <w:t>butler,QNT</w:t>
+      </w:r>
+      <w:proofErr w:type="spellEnd"/>
+      <w:r>
+        <w:rPr>
+          <w:sz w:val="24"/>
+          <w:szCs w:val="24"/>
+        </w:rPr>
         <w:t>)</w:t>
       </w:r>
     </w:p>
     <w:p>
       <w:pPr>
-        <w:pStyle w:val="Paragrafoelenco"/>
-        <w:numPr>
-          <w:ilvl w:val="1"/>
-          <w:numId w:val="7"/>
-        </w:numPr>
-        <w:rPr>
-          <w:sz w:val="24"/>
-          <w:szCs w:val="24"/>
-        </w:rPr>
-      </w:pPr>
-      <w:r>
-        <w:rPr>
-          <w:sz w:val="24"/>
-          <w:szCs w:val="24"/>
-        </w:rPr>
-        <w:t>task(</w:t>
-      </w:r>
-      <w:proofErr w:type="spellStart"/>
-      <w:r>
-        <w:rPr>
-          <w:sz w:val="24"/>
-          <w:szCs w:val="24"/>
-        </w:rPr>
-        <w:t>butler,X</w:t>
-      </w:r>
-      <w:proofErr w:type="spellEnd"/>
-      <w:r>
-        <w:rPr>
-          <w:sz w:val="24"/>
-          <w:szCs w:val="24"/>
-        </w:rPr>
-        <w:t>)</w:t>
-      </w:r>
-    </w:p>
-    <w:p>
-      <w:pPr>
-        <w:pStyle w:val="Paragrafoelenco"/>
-        <w:numPr>
-          <w:ilvl w:val="1"/>
-          <w:numId w:val="7"/>
-        </w:numPr>
-        <w:rPr>
-          <w:sz w:val="24"/>
-          <w:szCs w:val="24"/>
-        </w:rPr>
-      </w:pPr>
-      <w:proofErr w:type="spellStart"/>
-      <w:r>
-        <w:rPr>
-          <w:sz w:val="24"/>
-          <w:szCs w:val="24"/>
-        </w:rPr>
-        <w:t>onboardDish</w:t>
-      </w:r>
-      <w:proofErr w:type="spellEnd"/>
-      <w:r>
-        <w:rPr>
-          <w:sz w:val="24"/>
-          <w:szCs w:val="24"/>
-        </w:rPr>
-        <w:t>(</w:t>
-      </w:r>
-      <w:proofErr w:type="spellStart"/>
-      <w:r>
-        <w:rPr>
-          <w:sz w:val="24"/>
-          <w:szCs w:val="24"/>
-        </w:rPr>
-        <w:t>butler,QNT</w:t>
-      </w:r>
-      <w:proofErr w:type="spellEnd"/>
-      <w:r>
-        <w:rPr>
-          <w:sz w:val="24"/>
-          <w:szCs w:val="24"/>
-        </w:rPr>
-        <w:t>)</w:t>
-      </w:r>
-    </w:p>
-    <w:p>
-      <w:pPr>
-        <w:pStyle w:val="Paragrafoelenco"/>
-        <w:numPr>
-          <w:ilvl w:val="1"/>
-          <w:numId w:val="7"/>
-        </w:numPr>
-        <w:rPr>
-          <w:sz w:val="24"/>
-          <w:szCs w:val="24"/>
-        </w:rPr>
-      </w:pPr>
-      <w:proofErr w:type="spellStart"/>
-      <w:r>
-        <w:rPr>
-          <w:sz w:val="24"/>
-          <w:szCs w:val="24"/>
-        </w:rPr>
-        <w:t>onboardFood</w:t>
-      </w:r>
-      <w:proofErr w:type="spellEnd"/>
-      <w:r>
-        <w:rPr>
-          <w:sz w:val="24"/>
-          <w:szCs w:val="24"/>
-        </w:rPr>
-        <w:t>(</w:t>
-      </w:r>
-      <w:proofErr w:type="spellStart"/>
-      <w:r>
-        <w:rPr>
-          <w:sz w:val="24"/>
-          <w:szCs w:val="24"/>
-        </w:rPr>
-        <w:t>butler,QNT</w:t>
-      </w:r>
-      <w:proofErr w:type="spellEnd"/>
-      <w:r>
-        <w:rPr>
-          <w:sz w:val="24"/>
-          <w:szCs w:val="24"/>
-        </w:rPr>
-        <w:t>)</w:t>
-      </w:r>
-    </w:p>
-    <w:p>
-      <w:pPr>
+        <w:spacing w:before="240"/>
+        <w:rPr>
+          <w:sz w:val="24"/>
+          <w:szCs w:val="24"/>
+        </w:rPr>
+      </w:pPr>
+      <w:r>
         <w:rPr>
           <w:sz w:val="44"/>
           <w:szCs w:val="44"/>
         </w:rPr>
-      </w:pPr>
+        <w:br w:type="page"/>
+      </w:r>
+    </w:p>
+    <w:p>
+      <w:pPr>
+        <w:pBdr>
+          <w:bottom w:val="single" w:sz="6" w:space="1" w:color="auto"/>
+        </w:pBdr>
+        <w:spacing w:before="240"/>
+        <w:rPr>
+          <w:sz w:val="28"/>
+          <w:szCs w:val="28"/>
+        </w:rPr>
+      </w:pPr>
+      <w:r>
+        <w:rPr>
+          <w:sz w:val="28"/>
+          <w:szCs w:val="28"/>
+        </w:rPr>
+        <w:lastRenderedPageBreak/>
+        <w:t>INTRODUZIONE DEL MODELLO</w:t>
+      </w:r>
+    </w:p>
+    <w:p>
+      <w:pPr>
+        <w:spacing w:before="240"/>
+        <w:rPr>
+          <w:sz w:val="28"/>
+          <w:szCs w:val="28"/>
+        </w:rPr>
+      </w:pPr>
+      <w:r>
+        <w:rPr>
+          <w:sz w:val="28"/>
+          <w:szCs w:val="28"/>
+        </w:rPr>
+        <w:t>Struttura:</w:t>
+      </w:r>
+    </w:p>
+    <w:p>
+      <w:pPr>
+        <w:rPr>
+          <w:sz w:val="28"/>
+          <w:szCs w:val="28"/>
+        </w:rPr>
+      </w:pPr>
+      <w:r>
+        <w:rPr>
+          <w:noProof/>
+          <w:sz w:val="28"/>
+          <w:szCs w:val="28"/>
+        </w:rPr>
+        <w:drawing>
+          <wp:anchor distT="0" distB="0" distL="114300" distR="114300" simplePos="0" relativeHeight="251714560" behindDoc="0" locked="0" layoutInCell="1" allowOverlap="1" wp14:anchorId="43361DBB" wp14:editId="25624CBA">
+            <wp:simplePos x="0" y="0"/>
+            <wp:positionH relativeFrom="margin">
+              <wp:align>center</wp:align>
+            </wp:positionH>
+            <wp:positionV relativeFrom="paragraph">
+              <wp:posOffset>278700</wp:posOffset>
+            </wp:positionV>
+            <wp:extent cx="4871720" cy="1150620"/>
+            <wp:effectExtent l="0" t="0" r="5080" b="0"/>
+            <wp:wrapTopAndBottom/>
+            <wp:docPr id="43" name="Immagine 43"/>
+            <wp:cNvGraphicFramePr>
+              <a:graphicFrameLocks xmlns:a="http://schemas.openxmlformats.org/drawingml/2006/main" noChangeAspect="1"/>
+            </wp:cNvGraphicFramePr>
+            <a:graphic xmlns:a="http://schemas.openxmlformats.org/drawingml/2006/main">
+              <a:graphicData uri="http://schemas.openxmlformats.org/drawingml/2006/picture">
+                <pic:pic xmlns:pic="http://schemas.openxmlformats.org/drawingml/2006/picture">
+                  <pic:nvPicPr>
+                    <pic:cNvPr id="0" name="Picture 2"/>
+                    <pic:cNvPicPr>
+                      <a:picLocks noChangeAspect="1" noChangeArrowheads="1"/>
+                    </pic:cNvPicPr>
+                  </pic:nvPicPr>
+                  <pic:blipFill>
+                    <a:blip r:embed="rId21">
+                      <a:extLst>
+                        <a:ext uri="{28A0092B-C50C-407E-A947-70E740481C1C}">
+                          <a14:useLocalDpi xmlns:a14="http://schemas.microsoft.com/office/drawing/2010/main" val="0"/>
+                        </a:ext>
+                      </a:extLst>
+                    </a:blip>
+                    <a:srcRect/>
+                    <a:stretch>
+                      <a:fillRect/>
+                    </a:stretch>
+                  </pic:blipFill>
+                  <pic:spPr bwMode="auto">
+                    <a:xfrm>
+                      <a:off x="0" y="0"/>
+                      <a:ext cx="4871720" cy="1150620"/>
+                    </a:xfrm>
+                    <a:prstGeom prst="rect">
+                      <a:avLst/>
+                    </a:prstGeom>
+                    <a:noFill/>
+                    <a:ln>
+                      <a:noFill/>
+                    </a:ln>
+                  </pic:spPr>
+                </pic:pic>
+              </a:graphicData>
+            </a:graphic>
+          </wp:anchor>
+        </w:drawing>
+      </w:r>
+    </w:p>
+    <w:p>
+      <w:pPr>
+        <w:rPr>
+          <w:sz w:val="28"/>
+          <w:szCs w:val="28"/>
+        </w:rPr>
+      </w:pPr>
+    </w:p>
+    <w:p>
+      <w:pPr>
+        <w:spacing w:before="240"/>
+        <w:rPr>
+          <w:sz w:val="28"/>
+          <w:szCs w:val="28"/>
+        </w:rPr>
+      </w:pPr>
+      <w:r>
+        <w:rPr>
+          <w:sz w:val="28"/>
+          <w:szCs w:val="28"/>
+        </w:rPr>
+        <w:t>Interazione:</w:t>
+      </w:r>
+    </w:p>
+    <w:p>
+      <w:pPr>
+        <w:pBdr>
+          <w:bottom w:val="single" w:sz="6" w:space="1" w:color="auto"/>
+        </w:pBdr>
+        <w:spacing w:before="240"/>
+        <w:rPr>
+          <w:sz w:val="28"/>
+          <w:szCs w:val="28"/>
+          <w:lang w:val="en-US"/>
+        </w:rPr>
+      </w:pPr>
+      <w:r>
+        <w:rPr>
+          <w:sz w:val="28"/>
+          <w:szCs w:val="28"/>
+          <w:lang w:val="en-US"/>
+        </w:rPr>
+        <w:t>Fridge</w:t>
+      </w:r>
+    </w:p>
+    <w:p>
+      <w:pPr>
+        <w:spacing w:before="240"/>
+        <w:rPr>
+          <w:sz w:val="28"/>
+          <w:szCs w:val="28"/>
+          <w:lang w:val="en-US"/>
+        </w:rPr>
+      </w:pPr>
+      <w:r>
+        <w:rPr>
+          <w:noProof/>
+          <w:sz w:val="28"/>
+          <w:szCs w:val="28"/>
+          <w:lang w:eastAsia="it-IT"/>
+        </w:rPr>
+        <w:drawing>
+          <wp:anchor distT="0" distB="0" distL="114300" distR="114300" simplePos="0" relativeHeight="251715584" behindDoc="0" locked="0" layoutInCell="1" allowOverlap="1" wp14:anchorId="2799E0ED" wp14:editId="10287571">
+            <wp:simplePos x="0" y="0"/>
+            <wp:positionH relativeFrom="margin">
+              <wp:align>center</wp:align>
+            </wp:positionH>
+            <wp:positionV relativeFrom="paragraph">
+              <wp:posOffset>335280</wp:posOffset>
+            </wp:positionV>
+            <wp:extent cx="3815080" cy="1056005"/>
+            <wp:effectExtent l="0" t="0" r="0" b="0"/>
+            <wp:wrapTopAndBottom/>
+            <wp:docPr id="44" name="Immagine 44"/>
+            <wp:cNvGraphicFramePr>
+              <a:graphicFrameLocks xmlns:a="http://schemas.openxmlformats.org/drawingml/2006/main" noChangeAspect="1"/>
+            </wp:cNvGraphicFramePr>
+            <a:graphic xmlns:a="http://schemas.openxmlformats.org/drawingml/2006/main">
+              <a:graphicData uri="http://schemas.openxmlformats.org/drawingml/2006/picture">
+                <pic:pic xmlns:pic="http://schemas.openxmlformats.org/drawingml/2006/picture">
+                  <pic:nvPicPr>
+                    <pic:cNvPr id="0" name="Picture 3"/>
+                    <pic:cNvPicPr>
+                      <a:picLocks noChangeAspect="1" noChangeArrowheads="1"/>
+                    </pic:cNvPicPr>
+                  </pic:nvPicPr>
+                  <pic:blipFill>
+                    <a:blip r:embed="rId22">
+                      <a:extLst>
+                        <a:ext uri="{28A0092B-C50C-407E-A947-70E740481C1C}">
+                          <a14:useLocalDpi xmlns:a14="http://schemas.microsoft.com/office/drawing/2010/main" val="0"/>
+                        </a:ext>
+                      </a:extLst>
+                    </a:blip>
+                    <a:srcRect/>
+                    <a:stretch>
+                      <a:fillRect/>
+                    </a:stretch>
+                  </pic:blipFill>
+                  <pic:spPr bwMode="auto">
+                    <a:xfrm>
+                      <a:off x="0" y="0"/>
+                      <a:ext cx="3815080" cy="1056005"/>
+                    </a:xfrm>
+                    <a:prstGeom prst="rect">
+                      <a:avLst/>
+                    </a:prstGeom>
+                    <a:noFill/>
+                    <a:ln>
+                      <a:noFill/>
+                    </a:ln>
+                  </pic:spPr>
+                </pic:pic>
+              </a:graphicData>
+            </a:graphic>
+          </wp:anchor>
+        </w:drawing>
+      </w:r>
+    </w:p>
+    <w:p>
+      <w:pPr>
+        <w:rPr>
+          <w:sz w:val="28"/>
+          <w:szCs w:val="28"/>
+          <w:lang w:val="en-US"/>
+        </w:rPr>
+      </w:pPr>
+    </w:p>
+    <w:p>
+      <w:pPr>
+        <w:pBdr>
+          <w:bottom w:val="single" w:sz="6" w:space="1" w:color="auto"/>
+        </w:pBdr>
+        <w:spacing w:before="240"/>
+        <w:rPr>
+          <w:sz w:val="28"/>
+          <w:szCs w:val="28"/>
+          <w:lang w:val="en-US"/>
+        </w:rPr>
+      </w:pPr>
+      <w:r>
+        <w:rPr>
+          <w:sz w:val="28"/>
+          <w:szCs w:val="28"/>
+          <w:lang w:val="en-US"/>
+        </w:rPr>
+        <w:t>Pantry</w:t>
+      </w:r>
+    </w:p>
+    <w:p>
+      <w:pPr>
+        <w:spacing w:before="240"/>
+        <w:rPr>
+          <w:sz w:val="28"/>
+          <w:szCs w:val="28"/>
+          <w:lang w:val="en-US"/>
+        </w:rPr>
+      </w:pPr>
+      <w:r>
+        <w:rPr>
+          <w:noProof/>
+          <w:sz w:val="28"/>
+          <w:szCs w:val="28"/>
+          <w:lang w:val="en-US" w:eastAsia="it-IT"/>
+        </w:rPr>
+        <w:drawing>
+          <wp:anchor distT="0" distB="0" distL="114300" distR="114300" simplePos="0" relativeHeight="251716608" behindDoc="0" locked="0" layoutInCell="1" allowOverlap="1" wp14:anchorId="14182EC1" wp14:editId="17F83E1C">
+            <wp:simplePos x="0" y="0"/>
+            <wp:positionH relativeFrom="margin">
+              <wp:align>center</wp:align>
+            </wp:positionH>
+            <wp:positionV relativeFrom="paragraph">
+              <wp:posOffset>343994</wp:posOffset>
+            </wp:positionV>
+            <wp:extent cx="3815080" cy="1056005"/>
+            <wp:effectExtent l="0" t="0" r="0" b="0"/>
+            <wp:wrapTopAndBottom/>
+            <wp:docPr id="45" name="Immagine 45"/>
+            <wp:cNvGraphicFramePr>
+              <a:graphicFrameLocks xmlns:a="http://schemas.openxmlformats.org/drawingml/2006/main" noChangeAspect="1"/>
+            </wp:cNvGraphicFramePr>
+            <a:graphic xmlns:a="http://schemas.openxmlformats.org/drawingml/2006/main">
+              <a:graphicData uri="http://schemas.openxmlformats.org/drawingml/2006/picture">
+                <pic:pic xmlns:pic="http://schemas.openxmlformats.org/drawingml/2006/picture">
+                  <pic:nvPicPr>
+                    <pic:cNvPr id="0" name="Picture 4"/>
+                    <pic:cNvPicPr>
+                      <a:picLocks noChangeAspect="1" noChangeArrowheads="1"/>
+                    </pic:cNvPicPr>
+                  </pic:nvPicPr>
+                  <pic:blipFill>
+                    <a:blip r:embed="rId23">
+                      <a:extLst>
+                        <a:ext uri="{28A0092B-C50C-407E-A947-70E740481C1C}">
+                          <a14:useLocalDpi xmlns:a14="http://schemas.microsoft.com/office/drawing/2010/main" val="0"/>
+                        </a:ext>
+                      </a:extLst>
+                    </a:blip>
+                    <a:srcRect/>
+                    <a:stretch>
+                      <a:fillRect/>
+                    </a:stretch>
+                  </pic:blipFill>
+                  <pic:spPr bwMode="auto">
+                    <a:xfrm>
+                      <a:off x="0" y="0"/>
+                      <a:ext cx="3815080" cy="1056005"/>
+                    </a:xfrm>
+                    <a:prstGeom prst="rect">
+                      <a:avLst/>
+                    </a:prstGeom>
+                    <a:noFill/>
+                    <a:ln>
+                      <a:noFill/>
+                    </a:ln>
+                  </pic:spPr>
+                </pic:pic>
+              </a:graphicData>
+            </a:graphic>
+          </wp:anchor>
+        </w:drawing>
+      </w:r>
+    </w:p>
+    <w:p>
+      <w:pPr>
+        <w:spacing w:before="240"/>
+        <w:rPr>
+          <w:sz w:val="28"/>
+          <w:szCs w:val="28"/>
+          <w:lang w:val="en-US"/>
+        </w:rPr>
+      </w:pPr>
+    </w:p>
+    <w:p>
+      <w:pPr>
+        <w:pBdr>
+          <w:bottom w:val="single" w:sz="6" w:space="1" w:color="auto"/>
+        </w:pBdr>
+        <w:spacing w:before="240"/>
+        <w:rPr>
+          <w:sz w:val="28"/>
+          <w:szCs w:val="28"/>
+          <w:lang w:val="en-US"/>
+        </w:rPr>
+      </w:pPr>
+      <w:r>
+        <w:rPr>
+          <w:sz w:val="28"/>
+          <w:szCs w:val="28"/>
+          <w:lang w:val="en-US"/>
+        </w:rPr>
+        <w:t>Dishwasher</w:t>
+      </w:r>
+    </w:p>
+    <w:p>
+      <w:pPr>
+        <w:rPr>
+          <w:sz w:val="28"/>
+          <w:szCs w:val="28"/>
+          <w:lang w:val="en-US"/>
+        </w:rPr>
+      </w:pPr>
+      <w:r>
+        <w:rPr>
+          <w:noProof/>
+          <w:sz w:val="28"/>
+          <w:szCs w:val="28"/>
+          <w:lang w:eastAsia="it-IT"/>
+        </w:rPr>
+        <w:drawing>
+          <wp:anchor distT="0" distB="0" distL="114300" distR="114300" simplePos="0" relativeHeight="251717632" behindDoc="0" locked="0" layoutInCell="1" allowOverlap="1" wp14:anchorId="142AB295" wp14:editId="37AA7756">
+            <wp:simplePos x="0" y="0"/>
+            <wp:positionH relativeFrom="margin">
+              <wp:align>center</wp:align>
+            </wp:positionH>
+            <wp:positionV relativeFrom="paragraph">
+              <wp:posOffset>292692</wp:posOffset>
+            </wp:positionV>
+            <wp:extent cx="3815080" cy="1056005"/>
+            <wp:effectExtent l="0" t="0" r="0" b="0"/>
+            <wp:wrapTopAndBottom/>
+            <wp:docPr id="46" name="Immagine 46"/>
+            <wp:cNvGraphicFramePr>
+              <a:graphicFrameLocks xmlns:a="http://schemas.openxmlformats.org/drawingml/2006/main" noChangeAspect="1"/>
+            </wp:cNvGraphicFramePr>
+            <a:graphic xmlns:a="http://schemas.openxmlformats.org/drawingml/2006/main">
+              <a:graphicData uri="http://schemas.openxmlformats.org/drawingml/2006/picture">
+                <pic:pic xmlns:pic="http://schemas.openxmlformats.org/drawingml/2006/picture">
+                  <pic:nvPicPr>
+                    <pic:cNvPr id="0" name="Picture 5"/>
+                    <pic:cNvPicPr>
+                      <a:picLocks noChangeAspect="1" noChangeArrowheads="1"/>
+                    </pic:cNvPicPr>
+                  </pic:nvPicPr>
+                  <pic:blipFill>
+                    <a:blip r:embed="rId24">
+                      <a:extLst>
+                        <a:ext uri="{28A0092B-C50C-407E-A947-70E740481C1C}">
+                          <a14:useLocalDpi xmlns:a14="http://schemas.microsoft.com/office/drawing/2010/main" val="0"/>
+                        </a:ext>
+                      </a:extLst>
+                    </a:blip>
+                    <a:srcRect/>
+                    <a:stretch>
+                      <a:fillRect/>
+                    </a:stretch>
+                  </pic:blipFill>
+                  <pic:spPr bwMode="auto">
+                    <a:xfrm>
+                      <a:off x="0" y="0"/>
+                      <a:ext cx="3815080" cy="1056005"/>
+                    </a:xfrm>
+                    <a:prstGeom prst="rect">
+                      <a:avLst/>
+                    </a:prstGeom>
+                    <a:noFill/>
+                    <a:ln>
+                      <a:noFill/>
+                    </a:ln>
+                  </pic:spPr>
+                </pic:pic>
+              </a:graphicData>
+            </a:graphic>
+          </wp:anchor>
+        </w:drawing>
+      </w:r>
+    </w:p>
+    <w:p>
+      <w:pPr>
+        <w:pBdr>
+          <w:bottom w:val="single" w:sz="6" w:space="1" w:color="auto"/>
+        </w:pBdr>
+        <w:rPr>
+          <w:sz w:val="28"/>
+          <w:szCs w:val="28"/>
+          <w:lang w:val="en-US"/>
+        </w:rPr>
+      </w:pPr>
+      <w:r>
+        <w:rPr>
+          <w:noProof/>
+          <w:sz w:val="28"/>
+          <w:szCs w:val="28"/>
+          <w:lang w:eastAsia="it-IT"/>
+        </w:rPr>
+        <w:lastRenderedPageBreak/>
+        <w:drawing>
+          <wp:anchor distT="0" distB="0" distL="114300" distR="114300" simplePos="0" relativeHeight="251718656" behindDoc="0" locked="0" layoutInCell="1" allowOverlap="1" wp14:anchorId="581A866E" wp14:editId="13F9FCC4">
+            <wp:simplePos x="0" y="0"/>
+            <wp:positionH relativeFrom="margin">
+              <wp:align>center</wp:align>
+            </wp:positionH>
+            <wp:positionV relativeFrom="paragraph">
+              <wp:posOffset>457200</wp:posOffset>
+            </wp:positionV>
+            <wp:extent cx="3815080" cy="1056005"/>
+            <wp:effectExtent l="0" t="0" r="0" b="0"/>
+            <wp:wrapTopAndBottom/>
+            <wp:docPr id="47" name="Immagine 47"/>
+            <wp:cNvGraphicFramePr>
+              <a:graphicFrameLocks xmlns:a="http://schemas.openxmlformats.org/drawingml/2006/main" noChangeAspect="1"/>
+            </wp:cNvGraphicFramePr>
+            <a:graphic xmlns:a="http://schemas.openxmlformats.org/drawingml/2006/main">
+              <a:graphicData uri="http://schemas.openxmlformats.org/drawingml/2006/picture">
+                <pic:pic xmlns:pic="http://schemas.openxmlformats.org/drawingml/2006/picture">
+                  <pic:nvPicPr>
+                    <pic:cNvPr id="0" name="Picture 6"/>
+                    <pic:cNvPicPr>
+                      <a:picLocks noChangeAspect="1" noChangeArrowheads="1"/>
+                    </pic:cNvPicPr>
+                  </pic:nvPicPr>
+                  <pic:blipFill>
+                    <a:blip r:embed="rId25">
+                      <a:extLst>
+                        <a:ext uri="{28A0092B-C50C-407E-A947-70E740481C1C}">
+                          <a14:useLocalDpi xmlns:a14="http://schemas.microsoft.com/office/drawing/2010/main" val="0"/>
+                        </a:ext>
+                      </a:extLst>
+                    </a:blip>
+                    <a:srcRect/>
+                    <a:stretch>
+                      <a:fillRect/>
+                    </a:stretch>
+                  </pic:blipFill>
+                  <pic:spPr bwMode="auto">
+                    <a:xfrm>
+                      <a:off x="0" y="0"/>
+                      <a:ext cx="3815080" cy="1056005"/>
+                    </a:xfrm>
+                    <a:prstGeom prst="rect">
+                      <a:avLst/>
+                    </a:prstGeom>
+                    <a:noFill/>
+                    <a:ln>
+                      <a:noFill/>
+                    </a:ln>
+                  </pic:spPr>
+                </pic:pic>
+              </a:graphicData>
+            </a:graphic>
+          </wp:anchor>
+        </w:drawing>
+      </w:r>
+      <w:r>
+        <w:rPr>
+          <w:sz w:val="28"/>
+          <w:szCs w:val="28"/>
+          <w:lang w:val="en-US"/>
+        </w:rPr>
+        <w:t>Table</w:t>
+      </w:r>
+    </w:p>
+    <w:p>
+      <w:pPr>
+        <w:rPr>
+          <w:sz w:val="28"/>
+          <w:szCs w:val="28"/>
+          <w:lang w:val="en-US"/>
+        </w:rPr>
+      </w:pPr>
+    </w:p>
+    <w:p>
+      <w:pPr>
+        <w:pBdr>
+          <w:bottom w:val="single" w:sz="6" w:space="1" w:color="auto"/>
+        </w:pBdr>
+        <w:rPr>
+          <w:sz w:val="28"/>
+          <w:szCs w:val="28"/>
+          <w:lang w:val="en-US"/>
+        </w:rPr>
+      </w:pPr>
+      <w:r>
+        <w:rPr>
+          <w:noProof/>
+          <w:sz w:val="28"/>
+          <w:szCs w:val="28"/>
+          <w:lang w:eastAsia="it-IT"/>
+        </w:rPr>
+        <w:drawing>
+          <wp:anchor distT="0" distB="0" distL="114300" distR="114300" simplePos="0" relativeHeight="251719680" behindDoc="0" locked="0" layoutInCell="1" allowOverlap="1" wp14:anchorId="79602A8C" wp14:editId="1BFC8351">
+            <wp:simplePos x="0" y="0"/>
+            <wp:positionH relativeFrom="margin">
+              <wp:align>center</wp:align>
+            </wp:positionH>
+            <wp:positionV relativeFrom="paragraph">
+              <wp:posOffset>703733</wp:posOffset>
+            </wp:positionV>
+            <wp:extent cx="4193540" cy="2065020"/>
+            <wp:effectExtent l="0" t="0" r="0" b="0"/>
+            <wp:wrapTopAndBottom/>
+            <wp:docPr id="48" name="Immagine 48"/>
+            <wp:cNvGraphicFramePr>
+              <a:graphicFrameLocks xmlns:a="http://schemas.openxmlformats.org/drawingml/2006/main" noChangeAspect="1"/>
+            </wp:cNvGraphicFramePr>
+            <a:graphic xmlns:a="http://schemas.openxmlformats.org/drawingml/2006/main">
+              <a:graphicData uri="http://schemas.openxmlformats.org/drawingml/2006/picture">
+                <pic:pic xmlns:pic="http://schemas.openxmlformats.org/drawingml/2006/picture">
+                  <pic:nvPicPr>
+                    <pic:cNvPr id="0" name="Picture 7"/>
+                    <pic:cNvPicPr>
+                      <a:picLocks noChangeAspect="1" noChangeArrowheads="1"/>
+                    </pic:cNvPicPr>
+                  </pic:nvPicPr>
+                  <pic:blipFill>
+                    <a:blip r:embed="rId26">
+                      <a:extLst>
+                        <a:ext uri="{28A0092B-C50C-407E-A947-70E740481C1C}">
+                          <a14:useLocalDpi xmlns:a14="http://schemas.microsoft.com/office/drawing/2010/main" val="0"/>
+                        </a:ext>
+                      </a:extLst>
+                    </a:blip>
+                    <a:srcRect/>
+                    <a:stretch>
+                      <a:fillRect/>
+                    </a:stretch>
+                  </pic:blipFill>
+                  <pic:spPr bwMode="auto">
+                    <a:xfrm>
+                      <a:off x="0" y="0"/>
+                      <a:ext cx="4193540" cy="2065020"/>
+                    </a:xfrm>
+                    <a:prstGeom prst="rect">
+                      <a:avLst/>
+                    </a:prstGeom>
+                    <a:noFill/>
+                    <a:ln>
+                      <a:noFill/>
+                    </a:ln>
+                  </pic:spPr>
+                </pic:pic>
+              </a:graphicData>
+            </a:graphic>
+          </wp:anchor>
+        </w:drawing>
+      </w:r>
+      <w:r>
+        <w:rPr>
+          <w:sz w:val="28"/>
+          <w:szCs w:val="28"/>
+          <w:lang w:val="en-US"/>
+        </w:rPr>
+        <w:t>Butler</w:t>
+      </w:r>
       <w:r>
         <w:rPr>
           <w:sz w:val="44"/>
           <w:szCs w:val="44"/>
+          <w:lang w:val="en-US"/>
         </w:rPr>
         <w:br w:type="page"/>
       </w:r>
-      <w:bookmarkStart w:id="0" w:name="_GoBack"/>
-      <w:bookmarkEnd w:id="0"/>
+    </w:p>
+    <w:p>
+      <w:pPr>
+        <w:rPr>
+          <w:sz w:val="24"/>
+          <w:szCs w:val="24"/>
+        </w:rPr>
+      </w:pPr>
+      <w:r>
+        <w:rPr>
+          <w:sz w:val="24"/>
+          <w:szCs w:val="24"/>
+        </w:rPr>
+        <w:lastRenderedPageBreak/>
+        <w:t xml:space="preserve">Per il </w:t>
+      </w:r>
+      <w:proofErr w:type="spellStart"/>
+      <w:r>
+        <w:rPr>
+          <w:sz w:val="24"/>
+          <w:szCs w:val="24"/>
+        </w:rPr>
+        <w:t>butler</w:t>
+      </w:r>
+      <w:proofErr w:type="spellEnd"/>
+      <w:r>
+        <w:rPr>
+          <w:sz w:val="24"/>
+          <w:szCs w:val="24"/>
+        </w:rPr>
+        <w:t xml:space="preserve"> la situazione è diversa, in particolare potrebbe essere adottato un architettura model-</w:t>
+      </w:r>
+      <w:proofErr w:type="spellStart"/>
+      <w:r>
+        <w:rPr>
+          <w:sz w:val="24"/>
+          <w:szCs w:val="24"/>
+        </w:rPr>
+        <w:t>driven</w:t>
+      </w:r>
+      <w:proofErr w:type="spellEnd"/>
+      <w:r>
+        <w:rPr>
+          <w:sz w:val="24"/>
+          <w:szCs w:val="24"/>
+        </w:rPr>
+        <w:t xml:space="preserve"> in cui nel sistema non cambia nulla se prima non cambia il modello</w:t>
+      </w:r>
     </w:p>
     <w:p>
       <w:pPr>
@@ -2742,7 +3290,7 @@
                     </pic:cNvPicPr>
                   </pic:nvPicPr>
                   <pic:blipFill>
-                    <a:blip r:embed="rId21">
+                    <a:blip r:embed="rId27">
                       <a:extLst>
                         <a:ext uri="{28A0092B-C50C-407E-A947-70E740481C1C}">
                           <a14:useLocalDpi xmlns:a14="http://schemas.microsoft.com/office/drawing/2010/main" val="0"/>
@@ -2820,211 +3368,12 @@
           <w:szCs w:val="28"/>
         </w:rPr>
       </w:pPr>
-      <w:r>
-        <w:rPr>
-          <w:noProof/>
-          <w:sz w:val="28"/>
-          <w:szCs w:val="28"/>
-        </w:rPr>
-        <w:drawing>
-          <wp:anchor distT="0" distB="0" distL="114300" distR="114300" simplePos="0" relativeHeight="251675648" behindDoc="0" locked="0" layoutInCell="1" allowOverlap="1" wp14:anchorId="1B389D88" wp14:editId="36FBAAEE">
-            <wp:simplePos x="0" y="0"/>
-            <wp:positionH relativeFrom="margin">
-              <wp:align>right</wp:align>
-            </wp:positionH>
-            <wp:positionV relativeFrom="paragraph">
-              <wp:posOffset>478790</wp:posOffset>
-            </wp:positionV>
-            <wp:extent cx="6115050" cy="4810125"/>
-            <wp:effectExtent l="0" t="0" r="0" b="9525"/>
-            <wp:wrapTopAndBottom/>
-            <wp:docPr id="19" name="Immagine 19"/>
-            <wp:cNvGraphicFramePr>
-              <a:graphicFrameLocks xmlns:a="http://schemas.openxmlformats.org/drawingml/2006/main" noChangeAspect="1"/>
-            </wp:cNvGraphicFramePr>
-            <a:graphic xmlns:a="http://schemas.openxmlformats.org/drawingml/2006/main">
-              <a:graphicData uri="http://schemas.openxmlformats.org/drawingml/2006/picture">
-                <pic:pic xmlns:pic="http://schemas.openxmlformats.org/drawingml/2006/picture">
-                  <pic:nvPicPr>
-                    <pic:cNvPr id="0" name="Picture 19"/>
-                    <pic:cNvPicPr>
-                      <a:picLocks noChangeAspect="1" noChangeArrowheads="1"/>
-                    </pic:cNvPicPr>
-                  </pic:nvPicPr>
-                  <pic:blipFill>
-                    <a:blip r:embed="rId22">
-                      <a:extLst>
-                        <a:ext uri="{28A0092B-C50C-407E-A947-70E740481C1C}">
-                          <a14:useLocalDpi xmlns:a14="http://schemas.microsoft.com/office/drawing/2010/main" val="0"/>
-                        </a:ext>
-                      </a:extLst>
-                    </a:blip>
-                    <a:srcRect/>
-                    <a:stretch>
-                      <a:fillRect/>
-                    </a:stretch>
-                  </pic:blipFill>
-                  <pic:spPr bwMode="auto">
-                    <a:xfrm>
-                      <a:off x="0" y="0"/>
-                      <a:ext cx="6115050" cy="4810125"/>
-                    </a:xfrm>
-                    <a:prstGeom prst="rect">
-                      <a:avLst/>
-                    </a:prstGeom>
-                    <a:noFill/>
-                    <a:ln>
-                      <a:noFill/>
-                    </a:ln>
-                  </pic:spPr>
-                </pic:pic>
-              </a:graphicData>
-            </a:graphic>
-          </wp:anchor>
-        </w:drawing>
-      </w:r>
-      <w:r>
-        <w:rPr>
-          <w:sz w:val="28"/>
-          <w:szCs w:val="28"/>
-        </w:rPr>
-        <w:t>Calibrazione</w:t>
-      </w:r>
-    </w:p>
-    <w:p>
-      <w:pPr>
-        <w:rPr>
-          <w:sz w:val="28"/>
-          <w:szCs w:val="28"/>
-        </w:rPr>
-      </w:pPr>
-    </w:p>
-    <w:p>
-      <w:pPr>
-        <w:rPr>
-          <w:sz w:val="24"/>
-          <w:szCs w:val="24"/>
-        </w:rPr>
-      </w:pPr>
-      <w:r>
-        <w:rPr>
-          <w:sz w:val="24"/>
-          <w:szCs w:val="24"/>
-        </w:rPr>
-        <w:t xml:space="preserve">Con l’ausilio dell’infrastruttura </w:t>
-      </w:r>
       <w:proofErr w:type="spellStart"/>
       <w:r>
         <w:rPr>
-          <w:sz w:val="24"/>
-          <w:szCs w:val="24"/>
-        </w:rPr>
-        <w:t>qak</w:t>
-      </w:r>
-      <w:proofErr w:type="spellEnd"/>
-      <w:r>
-        <w:rPr>
-          <w:sz w:val="24"/>
-          <w:szCs w:val="24"/>
-        </w:rPr>
-        <w:t xml:space="preserve"> che permette di tenere traccia di quante volte si è girato, è possibile semplificare lo schema sotto in:</w:t>
-      </w:r>
-    </w:p>
-    <w:p>
-      <w:pPr>
-        <w:rPr>
-          <w:sz w:val="24"/>
-          <w:szCs w:val="24"/>
-        </w:rPr>
-      </w:pPr>
-      <w:r>
-        <w:rPr>
-          <w:noProof/>
-          <w:sz w:val="24"/>
-          <w:szCs w:val="24"/>
-        </w:rPr>
-        <w:drawing>
-          <wp:anchor distT="0" distB="0" distL="114300" distR="114300" simplePos="0" relativeHeight="251676672" behindDoc="0" locked="0" layoutInCell="1" allowOverlap="1" wp14:anchorId="4AC71E0F" wp14:editId="717AF39E">
-            <wp:simplePos x="0" y="0"/>
-            <wp:positionH relativeFrom="margin">
-              <wp:align>center</wp:align>
-            </wp:positionH>
-            <wp:positionV relativeFrom="paragraph">
-              <wp:posOffset>417963</wp:posOffset>
-            </wp:positionV>
-            <wp:extent cx="2867025" cy="1476375"/>
-            <wp:effectExtent l="0" t="0" r="9525" b="9525"/>
-            <wp:wrapTopAndBottom/>
-            <wp:docPr id="20" name="Immagine 20"/>
-            <wp:cNvGraphicFramePr>
-              <a:graphicFrameLocks xmlns:a="http://schemas.openxmlformats.org/drawingml/2006/main" noChangeAspect="1"/>
-            </wp:cNvGraphicFramePr>
-            <a:graphic xmlns:a="http://schemas.openxmlformats.org/drawingml/2006/main">
-              <a:graphicData uri="http://schemas.openxmlformats.org/drawingml/2006/picture">
-                <pic:pic xmlns:pic="http://schemas.openxmlformats.org/drawingml/2006/picture">
-                  <pic:nvPicPr>
-                    <pic:cNvPr id="0" name="Picture 20"/>
-                    <pic:cNvPicPr>
-                      <a:picLocks noChangeAspect="1" noChangeArrowheads="1"/>
-                    </pic:cNvPicPr>
-                  </pic:nvPicPr>
-                  <pic:blipFill>
-                    <a:blip r:embed="rId23">
-                      <a:extLst>
-                        <a:ext uri="{28A0092B-C50C-407E-A947-70E740481C1C}">
-                          <a14:useLocalDpi xmlns:a14="http://schemas.microsoft.com/office/drawing/2010/main" val="0"/>
-                        </a:ext>
-                      </a:extLst>
-                    </a:blip>
-                    <a:srcRect/>
-                    <a:stretch>
-                      <a:fillRect/>
-                    </a:stretch>
-                  </pic:blipFill>
-                  <pic:spPr bwMode="auto">
-                    <a:xfrm>
-                      <a:off x="0" y="0"/>
-                      <a:ext cx="2867025" cy="1476375"/>
-                    </a:xfrm>
-                    <a:prstGeom prst="rect">
-                      <a:avLst/>
-                    </a:prstGeom>
-                    <a:noFill/>
-                    <a:ln>
-                      <a:noFill/>
-                    </a:ln>
-                  </pic:spPr>
-                </pic:pic>
-              </a:graphicData>
-            </a:graphic>
-          </wp:anchor>
-        </w:drawing>
-      </w:r>
-      <w:r>
-        <w:rPr>
-          <w:sz w:val="24"/>
-          <w:szCs w:val="24"/>
-        </w:rPr>
-        <w:br w:type="page"/>
-      </w:r>
-    </w:p>
-    <w:p>
-      <w:pPr>
-        <w:pBdr>
-          <w:bottom w:val="single" w:sz="6" w:space="1" w:color="auto"/>
-        </w:pBdr>
-        <w:rPr>
-          <w:sz w:val="28"/>
-          <w:szCs w:val="28"/>
-        </w:rPr>
-      </w:pPr>
-      <w:proofErr w:type="spellStart"/>
-      <w:r>
-        <w:rPr>
-          <w:sz w:val="28"/>
-          <w:szCs w:val="28"/>
-        </w:rPr>
-        <w:lastRenderedPageBreak/>
+          <w:sz w:val="28"/>
+          <w:szCs w:val="28"/>
+        </w:rPr>
         <w:t>Preparing</w:t>
       </w:r>
       <w:proofErr w:type="spellEnd"/>
@@ -3143,7 +3492,7 @@
                     </pic:cNvPicPr>
                   </pic:nvPicPr>
                   <pic:blipFill>
-                    <a:blip r:embed="rId24">
+                    <a:blip r:embed="rId28">
                       <a:extLst>
                         <a:ext uri="{28A0092B-C50C-407E-A947-70E740481C1C}">
                           <a14:useLocalDpi xmlns:a14="http://schemas.microsoft.com/office/drawing/2010/main" val="0"/>
@@ -3238,7 +3587,7 @@
                     </pic:cNvPicPr>
                   </pic:nvPicPr>
                   <pic:blipFill>
-                    <a:blip r:embed="rId25">
+                    <a:blip r:embed="rId29">
                       <a:extLst>
                         <a:ext uri="{28A0092B-C50C-407E-A947-70E740481C1C}">
                           <a14:useLocalDpi xmlns:a14="http://schemas.microsoft.com/office/drawing/2010/main" val="0"/>
@@ -3330,7 +3679,7 @@
                     </pic:cNvPicPr>
                   </pic:nvPicPr>
                   <pic:blipFill>
-                    <a:blip r:embed="rId26">
+                    <a:blip r:embed="rId30">
                       <a:extLst>
                         <a:ext uri="{28A0092B-C50C-407E-A947-70E740481C1C}">
                           <a14:useLocalDpi xmlns:a14="http://schemas.microsoft.com/office/drawing/2010/main" val="0"/>
@@ -3415,7 +3764,7 @@
                     </pic:cNvPicPr>
                   </pic:nvPicPr>
                   <pic:blipFill>
-                    <a:blip r:embed="rId27">
+                    <a:blip r:embed="rId31">
                       <a:extLst>
                         <a:ext uri="{28A0092B-C50C-407E-A947-70E740481C1C}">
                           <a14:useLocalDpi xmlns:a14="http://schemas.microsoft.com/office/drawing/2010/main" val="0"/>
@@ -3584,7 +3933,7 @@
                     </pic:cNvPicPr>
                   </pic:nvPicPr>
                   <pic:blipFill>
-                    <a:blip r:embed="rId28">
+                    <a:blip r:embed="rId32">
                       <a:extLst>
                         <a:ext uri="{28A0092B-C50C-407E-A947-70E740481C1C}">
                           <a14:useLocalDpi xmlns:a14="http://schemas.microsoft.com/office/drawing/2010/main" val="0"/>
@@ -3674,7 +4023,7 @@
                     </pic:cNvPicPr>
                   </pic:nvPicPr>
                   <pic:blipFill>
-                    <a:blip r:embed="rId29">
+                    <a:blip r:embed="rId33">
                       <a:extLst>
                         <a:ext uri="{28A0092B-C50C-407E-A947-70E740481C1C}">
                           <a14:useLocalDpi xmlns:a14="http://schemas.microsoft.com/office/drawing/2010/main" val="0"/>
@@ -3747,7 +4096,7 @@
                     </pic:cNvPicPr>
                   </pic:nvPicPr>
                   <pic:blipFill>
-                    <a:blip r:embed="rId30">
+                    <a:blip r:embed="rId34">
                       <a:extLst>
                         <a:ext uri="{28A0092B-C50C-407E-A947-70E740481C1C}">
                           <a14:useLocalDpi xmlns:a14="http://schemas.microsoft.com/office/drawing/2010/main" val="0"/>
@@ -3933,7 +4282,7 @@
                     </pic:cNvPicPr>
                   </pic:nvPicPr>
                   <pic:blipFill>
-                    <a:blip r:embed="rId31">
+                    <a:blip r:embed="rId35">
                       <a:extLst>
                         <a:ext uri="{28A0092B-C50C-407E-A947-70E740481C1C}">
                           <a14:useLocalDpi xmlns:a14="http://schemas.microsoft.com/office/drawing/2010/main" val="0"/>
@@ -4011,7 +4360,7 @@
                     </pic:cNvPicPr>
                   </pic:nvPicPr>
                   <pic:blipFill>
-                    <a:blip r:embed="rId32">
+                    <a:blip r:embed="rId36">
                       <a:extLst>
                         <a:ext uri="{28A0092B-C50C-407E-A947-70E740481C1C}">
                           <a14:useLocalDpi xmlns:a14="http://schemas.microsoft.com/office/drawing/2010/main" val="0"/>
@@ -4095,7 +4444,7 @@
                     </pic:cNvPicPr>
                   </pic:nvPicPr>
                   <pic:blipFill>
-                    <a:blip r:embed="rId30">
+                    <a:blip r:embed="rId34">
                       <a:extLst>
                         <a:ext uri="{28A0092B-C50C-407E-A947-70E740481C1C}">
                           <a14:useLocalDpi xmlns:a14="http://schemas.microsoft.com/office/drawing/2010/main" val="0"/>
@@ -4219,6 +4568,7 @@
           <w:szCs w:val="28"/>
         </w:rPr>
       </w:pPr>
+      <w:bookmarkStart w:id="0" w:name="_GoBack"/>
       <w:r>
         <w:rPr>
           <w:noProof/>
@@ -4226,18 +4576,18 @@
           <w:szCs w:val="28"/>
         </w:rPr>
         <w:drawing>
-          <wp:anchor distT="0" distB="0" distL="114300" distR="114300" simplePos="0" relativeHeight="251691008" behindDoc="0" locked="0" layoutInCell="1" allowOverlap="1" wp14:anchorId="405C9917" wp14:editId="3B69EDEF">
+          <wp:anchor distT="0" distB="0" distL="114300" distR="114300" simplePos="0" relativeHeight="251724800" behindDoc="0" locked="0" layoutInCell="1" allowOverlap="1" wp14:anchorId="230909DE" wp14:editId="4B2A1A37">
             <wp:simplePos x="0" y="0"/>
             <wp:positionH relativeFrom="margin">
               <wp:align>center</wp:align>
             </wp:positionH>
             <wp:positionV relativeFrom="paragraph">
-              <wp:posOffset>366746</wp:posOffset>
+              <wp:posOffset>377594</wp:posOffset>
             </wp:positionV>
-            <wp:extent cx="5454650" cy="1150620"/>
-            <wp:effectExtent l="0" t="0" r="0" b="0"/>
+            <wp:extent cx="5438775" cy="1151890"/>
+            <wp:effectExtent l="0" t="0" r="9525" b="0"/>
             <wp:wrapTopAndBottom/>
-            <wp:docPr id="35" name="Immagine 35"/>
+            <wp:docPr id="3" name="Immagine 3"/>
             <wp:cNvGraphicFramePr>
               <a:graphicFrameLocks xmlns:a="http://schemas.openxmlformats.org/drawingml/2006/main" noChangeAspect="1"/>
             </wp:cNvGraphicFramePr>
@@ -4251,7 +4601,7 @@
                     </pic:cNvPicPr>
                   </pic:nvPicPr>
                   <pic:blipFill>
-                    <a:blip r:embed="rId33">
+                    <a:blip r:embed="rId37">
                       <a:extLst>
                         <a:ext uri="{28A0092B-C50C-407E-A947-70E740481C1C}">
                           <a14:useLocalDpi xmlns:a14="http://schemas.microsoft.com/office/drawing/2010/main" val="0"/>
@@ -4266,7 +4616,7 @@
                   <pic:spPr bwMode="auto">
                     <a:xfrm>
                       <a:off x="0" y="0"/>
-                      <a:ext cx="5454650" cy="1150620"/>
+                      <a:ext cx="5438775" cy="1151890"/>
                     </a:xfrm>
                     <a:prstGeom prst="rect">
                       <a:avLst/>
@@ -4282,6 +4632,7 @@
           </wp:anchor>
         </w:drawing>
       </w:r>
+      <w:bookmarkEnd w:id="0"/>
     </w:p>
     <w:p>
       <w:pPr>
@@ -4369,7 +4720,7 @@
                     </pic:cNvPicPr>
                   </pic:nvPicPr>
                   <pic:blipFill>
-                    <a:blip r:embed="rId34">
+                    <a:blip r:embed="rId38">
                       <a:extLst>
                         <a:ext uri="{28A0092B-C50C-407E-A947-70E740481C1C}">
                           <a14:useLocalDpi xmlns:a14="http://schemas.microsoft.com/office/drawing/2010/main" val="0"/>
@@ -4453,18 +4804,18 @@
           <w:lang w:eastAsia="it-IT"/>
         </w:rPr>
         <w:drawing>
-          <wp:anchor distT="0" distB="0" distL="114300" distR="114300" simplePos="0" relativeHeight="251702272" behindDoc="0" locked="0" layoutInCell="1" allowOverlap="1" wp14:anchorId="5C10F40C" wp14:editId="116F4B40">
+          <wp:anchor distT="0" distB="0" distL="114300" distR="114300" simplePos="0" relativeHeight="251720704" behindDoc="0" locked="0" layoutInCell="1" allowOverlap="1" wp14:anchorId="7AF46196" wp14:editId="13A8C7F0">
             <wp:simplePos x="0" y="0"/>
             <wp:positionH relativeFrom="margin">
               <wp:align>center</wp:align>
             </wp:positionH>
             <wp:positionV relativeFrom="paragraph">
-              <wp:posOffset>318288</wp:posOffset>
+              <wp:posOffset>270882</wp:posOffset>
             </wp:positionV>
-            <wp:extent cx="5055235" cy="2398395"/>
-            <wp:effectExtent l="0" t="0" r="0" b="1905"/>
+            <wp:extent cx="5060950" cy="1071880"/>
+            <wp:effectExtent l="0" t="0" r="6350" b="0"/>
             <wp:wrapTopAndBottom/>
-            <wp:docPr id="36" name="Immagine 36"/>
+            <wp:docPr id="49" name="Immagine 49"/>
             <wp:cNvGraphicFramePr>
               <a:graphicFrameLocks xmlns:a="http://schemas.openxmlformats.org/drawingml/2006/main" noChangeAspect="1"/>
             </wp:cNvGraphicFramePr>
@@ -4472,13 +4823,13 @@
               <a:graphicData uri="http://schemas.openxmlformats.org/drawingml/2006/picture">
                 <pic:pic xmlns:pic="http://schemas.openxmlformats.org/drawingml/2006/picture">
                   <pic:nvPicPr>
-                    <pic:cNvPr id="0" name="Picture 7"/>
+                    <pic:cNvPr id="0" name="Picture 8"/>
                     <pic:cNvPicPr>
                       <a:picLocks noChangeAspect="1" noChangeArrowheads="1"/>
                     </pic:cNvPicPr>
                   </pic:nvPicPr>
                   <pic:blipFill>
-                    <a:blip r:embed="rId35">
+                    <a:blip r:embed="rId39">
                       <a:extLst>
                         <a:ext uri="{28A0092B-C50C-407E-A947-70E740481C1C}">
                           <a14:useLocalDpi xmlns:a14="http://schemas.microsoft.com/office/drawing/2010/main" val="0"/>
@@ -4493,7 +4844,7 @@
                   <pic:spPr bwMode="auto">
                     <a:xfrm>
                       <a:off x="0" y="0"/>
-                      <a:ext cx="5055235" cy="2398395"/>
+                      <a:ext cx="5060950" cy="1071880"/>
                     </a:xfrm>
                     <a:prstGeom prst="rect">
                       <a:avLst/>
@@ -4573,7 +4924,7 @@
           <w:lang w:eastAsia="it-IT"/>
         </w:rPr>
         <w:drawing>
-          <wp:anchor distT="0" distB="0" distL="114300" distR="114300" simplePos="0" relativeHeight="251692032" behindDoc="0" locked="0" layoutInCell="1" allowOverlap="1" wp14:anchorId="75A69663" wp14:editId="12E44064">
+          <wp:anchor distT="0" distB="0" distL="114300" distR="114300" simplePos="0" relativeHeight="251692032" behindDoc="0" locked="0" layoutInCell="1" allowOverlap="1" wp14:anchorId="75A69663" wp14:editId="118D6804">
             <wp:simplePos x="0" y="0"/>
             <wp:positionH relativeFrom="margin">
               <wp:align>center</wp:align>
@@ -4598,7 +4949,7 @@
                     </pic:cNvPicPr>
                   </pic:nvPicPr>
                   <pic:blipFill>
-                    <a:blip r:embed="rId36">
+                    <a:blip r:embed="rId40">
                       <a:extLst>
                         <a:ext uri="{28A0092B-C50C-407E-A947-70E740481C1C}">
                           <a14:useLocalDpi xmlns:a14="http://schemas.microsoft.com/office/drawing/2010/main" val="0"/>
@@ -4648,23 +4999,22 @@
       <w:r>
         <w:rPr>
           <w:noProof/>
-          <w:sz w:val="24"/>
-          <w:szCs w:val="24"/>
-          <w:lang w:eastAsia="it-IT"/>
+          <w:sz w:val="28"/>
+          <w:szCs w:val="28"/>
         </w:rPr>
         <w:drawing>
-          <wp:anchor distT="0" distB="0" distL="114300" distR="114300" simplePos="0" relativeHeight="251688960" behindDoc="0" locked="0" layoutInCell="1" allowOverlap="1" wp14:anchorId="5986E982" wp14:editId="27B90E5F">
+          <wp:anchor distT="0" distB="0" distL="114300" distR="114300" simplePos="0" relativeHeight="251721728" behindDoc="0" locked="0" layoutInCell="1" allowOverlap="1" wp14:anchorId="73F324FA" wp14:editId="0D85962B">
             <wp:simplePos x="0" y="0"/>
             <wp:positionH relativeFrom="margin">
-              <wp:posOffset>454226</wp:posOffset>
+              <wp:align>center</wp:align>
             </wp:positionH>
             <wp:positionV relativeFrom="paragraph">
-              <wp:posOffset>893546</wp:posOffset>
+              <wp:posOffset>1129906</wp:posOffset>
             </wp:positionV>
-            <wp:extent cx="5067300" cy="2409825"/>
-            <wp:effectExtent l="0" t="0" r="0" b="9525"/>
+            <wp:extent cx="5060950" cy="1071880"/>
+            <wp:effectExtent l="0" t="0" r="6350" b="0"/>
             <wp:wrapTopAndBottom/>
-            <wp:docPr id="38" name="Immagine 38"/>
+            <wp:docPr id="50" name="Immagine 50"/>
             <wp:cNvGraphicFramePr>
               <a:graphicFrameLocks xmlns:a="http://schemas.openxmlformats.org/drawingml/2006/main" noChangeAspect="1"/>
             </wp:cNvGraphicFramePr>
@@ -4672,29 +5022,36 @@
               <a:graphicData uri="http://schemas.openxmlformats.org/drawingml/2006/picture">
                 <pic:pic xmlns:pic="http://schemas.openxmlformats.org/drawingml/2006/picture">
                   <pic:nvPicPr>
-                    <pic:cNvPr id="9" name="MovementArchitecture (1).png"/>
-                    <pic:cNvPicPr/>
+                    <pic:cNvPr id="0" name="Picture 9"/>
+                    <pic:cNvPicPr>
+                      <a:picLocks noChangeAspect="1" noChangeArrowheads="1"/>
+                    </pic:cNvPicPr>
                   </pic:nvPicPr>
                   <pic:blipFill>
-                    <a:blip r:embed="rId37">
+                    <a:blip r:embed="rId41">
                       <a:extLst>
                         <a:ext uri="{28A0092B-C50C-407E-A947-70E740481C1C}">
                           <a14:useLocalDpi xmlns:a14="http://schemas.microsoft.com/office/drawing/2010/main" val="0"/>
                         </a:ext>
                       </a:extLst>
                     </a:blip>
+                    <a:srcRect/>
                     <a:stretch>
                       <a:fillRect/>
                     </a:stretch>
                   </pic:blipFill>
-                  <pic:spPr>
+                  <pic:spPr bwMode="auto">
                     <a:xfrm>
                       <a:off x="0" y="0"/>
-                      <a:ext cx="5067300" cy="2409825"/>
+                      <a:ext cx="5060950" cy="1071880"/>
                     </a:xfrm>
                     <a:prstGeom prst="rect">
                       <a:avLst/>
                     </a:prstGeom>
+                    <a:noFill/>
+                    <a:ln>
+                      <a:noFill/>
+                    </a:ln>
                   </pic:spPr>
                 </pic:pic>
               </a:graphicData>
@@ -4737,8 +5094,8 @@
       <w:pPr>
         <w:spacing w:before="240"/>
         <w:rPr>
-          <w:sz w:val="24"/>
-          <w:szCs w:val="24"/>
+          <w:sz w:val="28"/>
+          <w:szCs w:val="28"/>
         </w:rPr>
       </w:pPr>
       <w:r>
@@ -4774,7 +5131,7 @@
                     </pic:cNvPicPr>
                   </pic:nvPicPr>
                   <pic:blipFill>
-                    <a:blip r:embed="rId38">
+                    <a:blip r:embed="rId42">
                       <a:extLst>
                         <a:ext uri="{28A0092B-C50C-407E-A947-70E740481C1C}">
                           <a14:useLocalDpi xmlns:a14="http://schemas.microsoft.com/office/drawing/2010/main" val="0"/>
@@ -4810,17 +5167,47 @@
           <w:sz w:val="24"/>
           <w:szCs w:val="24"/>
         </w:rPr>
-        <w:t xml:space="preserve">E quindi anche alcuni dei componenti gia definiti cambiano il loro comportamento perché devono attendere dei messaggi di tipo </w:t>
+        <w:t xml:space="preserve">E quindi anche alcuni dei componenti gia definiti cambiano il loro comportamento perché devono </w:t>
+      </w:r>
+    </w:p>
+    <w:p>
+      <w:pPr>
+        <w:rPr>
+          <w:sz w:val="28"/>
+          <w:szCs w:val="28"/>
+        </w:rPr>
+      </w:pPr>
+    </w:p>
+    <w:p>
+      <w:pPr>
+        <w:rPr>
+          <w:sz w:val="28"/>
+          <w:szCs w:val="28"/>
+        </w:rPr>
+      </w:pPr>
+    </w:p>
+    <w:p>
+      <w:pPr>
+        <w:spacing w:before="240"/>
+        <w:rPr>
+          <w:sz w:val="28"/>
+          <w:szCs w:val="28"/>
+        </w:rPr>
+      </w:pPr>
+      <w:r>
+        <w:rPr>
+          <w:sz w:val="24"/>
+          <w:szCs w:val="24"/>
+        </w:rPr>
+        <w:t xml:space="preserve">Alla luce del modello introdotto precedentemente per il </w:t>
       </w:r>
       <w:proofErr w:type="spellStart"/>
       <w:r>
         <w:rPr>
-          <w:i/>
-          <w:iCs/>
-          <w:sz w:val="24"/>
-          <w:szCs w:val="24"/>
-        </w:rPr>
-        <w:t>movementCompleted</w:t>
+          <w:sz w:val="24"/>
+          <w:szCs w:val="24"/>
+        </w:rPr>
+        <w:t>butler</w:t>
       </w:r>
       <w:proofErr w:type="spellEnd"/>
       <w:r>
@@ -4828,42 +5215,7 @@
           <w:sz w:val="24"/>
           <w:szCs w:val="24"/>
         </w:rPr>
-        <w:t>.</w:t>
-      </w:r>
-    </w:p>
-    <w:p>
-      <w:pPr>
-        <w:pBdr>
-          <w:bottom w:val="single" w:sz="6" w:space="1" w:color="auto"/>
-        </w:pBdr>
-        <w:spacing w:before="240"/>
-        <w:rPr>
-          <w:sz w:val="28"/>
-          <w:szCs w:val="28"/>
-        </w:rPr>
-      </w:pPr>
-      <w:r>
-        <w:rPr>
-          <w:sz w:val="28"/>
-          <w:szCs w:val="28"/>
-        </w:rPr>
-        <w:t>INTRODUZIONE DEL MODELLO</w:t>
-      </w:r>
-    </w:p>
-    <w:p>
-      <w:pPr>
-        <w:spacing w:before="240"/>
-        <w:rPr>
-          <w:sz w:val="28"/>
-          <w:szCs w:val="28"/>
-        </w:rPr>
-      </w:pPr>
-      <w:r>
-        <w:rPr>
-          <w:sz w:val="28"/>
-          <w:szCs w:val="28"/>
-        </w:rPr>
-        <w:t>Struttura:</w:t>
+        <w:t>, viene mostrato di seguito come cambia l’interazione per una delle architetture mostrate prima.</w:t>
       </w:r>
     </w:p>
     <w:p>
@@ -4880,18 +5232,18 @@
           <w:szCs w:val="28"/>
         </w:rPr>
         <w:drawing>
-          <wp:anchor distT="0" distB="0" distL="114300" distR="114300" simplePos="0" relativeHeight="251695104" behindDoc="0" locked="0" layoutInCell="1" allowOverlap="1" wp14:anchorId="05F34CE3" wp14:editId="61D95609">
+          <wp:anchor distT="0" distB="0" distL="114300" distR="114300" simplePos="0" relativeHeight="251722752" behindDoc="0" locked="0" layoutInCell="1" allowOverlap="1" wp14:anchorId="5583F715" wp14:editId="76E6E722">
             <wp:simplePos x="0" y="0"/>
             <wp:positionH relativeFrom="margin">
               <wp:align>center</wp:align>
             </wp:positionH>
             <wp:positionV relativeFrom="paragraph">
-              <wp:posOffset>287153</wp:posOffset>
+              <wp:posOffset>378373</wp:posOffset>
             </wp:positionV>
-            <wp:extent cx="4860925" cy="1155065"/>
-            <wp:effectExtent l="0" t="0" r="0" b="6985"/>
+            <wp:extent cx="3815080" cy="2774950"/>
+            <wp:effectExtent l="0" t="0" r="0" b="6350"/>
             <wp:wrapTopAndBottom/>
-            <wp:docPr id="40" name="Immagine 40"/>
+            <wp:docPr id="51" name="Immagine 51"/>
             <wp:cNvGraphicFramePr>
               <a:graphicFrameLocks xmlns:a="http://schemas.openxmlformats.org/drawingml/2006/main" noChangeAspect="1"/>
             </wp:cNvGraphicFramePr>
@@ -4899,13 +5251,13 @@
               <a:graphicData uri="http://schemas.openxmlformats.org/drawingml/2006/picture">
                 <pic:pic xmlns:pic="http://schemas.openxmlformats.org/drawingml/2006/picture">
                   <pic:nvPicPr>
-                    <pic:cNvPr id="0" name="Picture 6"/>
+                    <pic:cNvPr id="0" name="Picture 10"/>
                     <pic:cNvPicPr>
                       <a:picLocks noChangeAspect="1" noChangeArrowheads="1"/>
                     </pic:cNvPicPr>
                   </pic:nvPicPr>
                   <pic:blipFill>
-                    <a:blip r:embed="rId39">
+                    <a:blip r:embed="rId43">
                       <a:extLst>
                         <a:ext uri="{28A0092B-C50C-407E-A947-70E740481C1C}">
                           <a14:useLocalDpi xmlns:a14="http://schemas.microsoft.com/office/drawing/2010/main" val="0"/>
@@ -4920,7 +5272,7 @@
                   <pic:spPr bwMode="auto">
                     <a:xfrm>
                       <a:off x="0" y="0"/>
-                      <a:ext cx="4860925" cy="1155065"/>
+                      <a:ext cx="3815080" cy="2774950"/>
                     </a:xfrm>
                     <a:prstGeom prst="rect">
                       <a:avLst/>
@@ -4936,790 +5288,6 @@
           </wp:anchor>
         </w:drawing>
       </w:r>
-    </w:p>
-    <w:p>
-      <w:pPr>
-        <w:rPr>
-          <w:sz w:val="28"/>
-          <w:szCs w:val="28"/>
-        </w:rPr>
-      </w:pPr>
-    </w:p>
-    <w:p>
-      <w:pPr>
-        <w:rPr>
-          <w:sz w:val="28"/>
-          <w:szCs w:val="28"/>
-        </w:rPr>
-      </w:pPr>
-      <w:r>
-        <w:rPr>
-          <w:sz w:val="28"/>
-          <w:szCs w:val="28"/>
-        </w:rPr>
-        <w:br w:type="page"/>
-      </w:r>
-    </w:p>
-    <w:p>
-      <w:pPr>
-        <w:spacing w:before="240"/>
-        <w:rPr>
-          <w:sz w:val="28"/>
-          <w:szCs w:val="28"/>
-        </w:rPr>
-      </w:pPr>
-      <w:r>
-        <w:rPr>
-          <w:sz w:val="28"/>
-          <w:szCs w:val="28"/>
-        </w:rPr>
-        <w:lastRenderedPageBreak/>
-        <w:t>Interazione:</w:t>
-      </w:r>
-    </w:p>
-    <w:p>
-      <w:pPr>
-        <w:pBdr>
-          <w:bottom w:val="single" w:sz="6" w:space="1" w:color="auto"/>
-        </w:pBdr>
-        <w:spacing w:before="240"/>
-        <w:rPr>
-          <w:sz w:val="28"/>
-          <w:szCs w:val="28"/>
-          <w:lang w:val="en-US"/>
-        </w:rPr>
-      </w:pPr>
-      <w:proofErr w:type="spellStart"/>
-      <w:r>
-        <w:rPr>
-          <w:sz w:val="28"/>
-          <w:szCs w:val="28"/>
-          <w:lang w:val="en-US"/>
-        </w:rPr>
-        <w:t>Maitre</w:t>
-      </w:r>
-      <w:proofErr w:type="spellEnd"/>
-    </w:p>
-    <w:p>
-      <w:pPr>
-        <w:spacing w:before="240"/>
-        <w:rPr>
-          <w:sz w:val="28"/>
-          <w:szCs w:val="28"/>
-          <w:lang w:val="en-US"/>
-        </w:rPr>
-      </w:pPr>
-      <w:r>
-        <w:rPr>
-          <w:noProof/>
-          <w:sz w:val="28"/>
-          <w:szCs w:val="28"/>
-          <w:lang w:eastAsia="it-IT"/>
-        </w:rPr>
-        <w:drawing>
-          <wp:anchor distT="0" distB="0" distL="114300" distR="114300" simplePos="0" relativeHeight="251696128" behindDoc="0" locked="0" layoutInCell="1" allowOverlap="1" wp14:anchorId="69C69299" wp14:editId="01F2F70A">
-            <wp:simplePos x="0" y="0"/>
-            <wp:positionH relativeFrom="margin">
-              <wp:align>center</wp:align>
-            </wp:positionH>
-            <wp:positionV relativeFrom="paragraph">
-              <wp:posOffset>287922</wp:posOffset>
-            </wp:positionV>
-            <wp:extent cx="3819525" cy="1057275"/>
-            <wp:effectExtent l="0" t="0" r="9525" b="9525"/>
-            <wp:wrapTopAndBottom/>
-            <wp:docPr id="3" name="Immagine 3"/>
-            <wp:cNvGraphicFramePr>
-              <a:graphicFrameLocks xmlns:a="http://schemas.openxmlformats.org/drawingml/2006/main" noChangeAspect="1"/>
-            </wp:cNvGraphicFramePr>
-            <a:graphic xmlns:a="http://schemas.openxmlformats.org/drawingml/2006/main">
-              <a:graphicData uri="http://schemas.openxmlformats.org/drawingml/2006/picture">
-                <pic:pic xmlns:pic="http://schemas.openxmlformats.org/drawingml/2006/picture">
-                  <pic:nvPicPr>
-                    <pic:cNvPr id="3" name="maitreArchitecture.png"/>
-                    <pic:cNvPicPr/>
-                  </pic:nvPicPr>
-                  <pic:blipFill>
-                    <a:blip r:embed="rId40">
-                      <a:extLst>
-                        <a:ext uri="{28A0092B-C50C-407E-A947-70E740481C1C}">
-                          <a14:useLocalDpi xmlns:a14="http://schemas.microsoft.com/office/drawing/2010/main" val="0"/>
-                        </a:ext>
-                      </a:extLst>
-                    </a:blip>
-                    <a:stretch>
-                      <a:fillRect/>
-                    </a:stretch>
-                  </pic:blipFill>
-                  <pic:spPr>
-                    <a:xfrm>
-                      <a:off x="0" y="0"/>
-                      <a:ext cx="3819525" cy="1057275"/>
-                    </a:xfrm>
-                    <a:prstGeom prst="rect">
-                      <a:avLst/>
-                    </a:prstGeom>
-                  </pic:spPr>
-                </pic:pic>
-              </a:graphicData>
-            </a:graphic>
-          </wp:anchor>
-        </w:drawing>
-      </w:r>
-    </w:p>
-    <w:p>
-      <w:pPr>
-        <w:pBdr>
-          <w:bottom w:val="single" w:sz="6" w:space="1" w:color="auto"/>
-        </w:pBdr>
-        <w:spacing w:before="240"/>
-        <w:rPr>
-          <w:sz w:val="28"/>
-          <w:szCs w:val="28"/>
-          <w:lang w:val="en-US"/>
-        </w:rPr>
-      </w:pPr>
-      <w:r>
-        <w:rPr>
-          <w:sz w:val="28"/>
-          <w:szCs w:val="28"/>
-          <w:lang w:val="en-US"/>
-        </w:rPr>
-        <w:t>Fridge</w:t>
-      </w:r>
-    </w:p>
-    <w:p>
-      <w:pPr>
-        <w:spacing w:before="240"/>
-        <w:rPr>
-          <w:sz w:val="28"/>
-          <w:szCs w:val="28"/>
-          <w:lang w:val="en-US"/>
-        </w:rPr>
-      </w:pPr>
-      <w:r>
-        <w:rPr>
-          <w:noProof/>
-          <w:sz w:val="28"/>
-          <w:szCs w:val="28"/>
-          <w:lang w:eastAsia="it-IT"/>
-        </w:rPr>
-        <w:drawing>
-          <wp:anchor distT="0" distB="0" distL="114300" distR="114300" simplePos="0" relativeHeight="251697152" behindDoc="0" locked="0" layoutInCell="1" allowOverlap="1" wp14:anchorId="60FBECFC" wp14:editId="3BBF5BC9">
-            <wp:simplePos x="0" y="0"/>
-            <wp:positionH relativeFrom="margin">
-              <wp:align>center</wp:align>
-            </wp:positionH>
-            <wp:positionV relativeFrom="paragraph">
-              <wp:posOffset>360111</wp:posOffset>
-            </wp:positionV>
-            <wp:extent cx="3819525" cy="1057275"/>
-            <wp:effectExtent l="0" t="0" r="9525" b="9525"/>
-            <wp:wrapTopAndBottom/>
-            <wp:docPr id="41" name="Immagine 41"/>
-            <wp:cNvGraphicFramePr>
-              <a:graphicFrameLocks xmlns:a="http://schemas.openxmlformats.org/drawingml/2006/main" noChangeAspect="1"/>
-            </wp:cNvGraphicFramePr>
-            <a:graphic xmlns:a="http://schemas.openxmlformats.org/drawingml/2006/main">
-              <a:graphicData uri="http://schemas.openxmlformats.org/drawingml/2006/picture">
-                <pic:pic xmlns:pic="http://schemas.openxmlformats.org/drawingml/2006/picture">
-                  <pic:nvPicPr>
-                    <pic:cNvPr id="2" name="fridgeArchitecture.png"/>
-                    <pic:cNvPicPr/>
-                  </pic:nvPicPr>
-                  <pic:blipFill>
-                    <a:blip r:embed="rId41">
-                      <a:extLst>
-                        <a:ext uri="{28A0092B-C50C-407E-A947-70E740481C1C}">
-                          <a14:useLocalDpi xmlns:a14="http://schemas.microsoft.com/office/drawing/2010/main" val="0"/>
-                        </a:ext>
-                      </a:extLst>
-                    </a:blip>
-                    <a:stretch>
-                      <a:fillRect/>
-                    </a:stretch>
-                  </pic:blipFill>
-                  <pic:spPr>
-                    <a:xfrm>
-                      <a:off x="0" y="0"/>
-                      <a:ext cx="3819525" cy="1057275"/>
-                    </a:xfrm>
-                    <a:prstGeom prst="rect">
-                      <a:avLst/>
-                    </a:prstGeom>
-                  </pic:spPr>
-                </pic:pic>
-              </a:graphicData>
-            </a:graphic>
-          </wp:anchor>
-        </w:drawing>
-      </w:r>
-    </w:p>
-    <w:p>
-      <w:pPr>
-        <w:spacing w:before="240"/>
-        <w:rPr>
-          <w:sz w:val="28"/>
-          <w:szCs w:val="28"/>
-          <w:lang w:val="en-US"/>
-        </w:rPr>
-      </w:pPr>
-    </w:p>
-    <w:p>
-      <w:pPr>
-        <w:pBdr>
-          <w:bottom w:val="single" w:sz="6" w:space="1" w:color="auto"/>
-        </w:pBdr>
-        <w:spacing w:before="240"/>
-        <w:rPr>
-          <w:sz w:val="28"/>
-          <w:szCs w:val="28"/>
-          <w:lang w:val="en-US"/>
-        </w:rPr>
-      </w:pPr>
-      <w:r>
-        <w:rPr>
-          <w:sz w:val="28"/>
-          <w:szCs w:val="28"/>
-          <w:lang w:val="en-US"/>
-        </w:rPr>
-        <w:t>Pantry</w:t>
-      </w:r>
-    </w:p>
-    <w:p>
-      <w:pPr>
-        <w:spacing w:before="240"/>
-        <w:rPr>
-          <w:sz w:val="28"/>
-          <w:szCs w:val="28"/>
-          <w:lang w:val="en-US"/>
-        </w:rPr>
-      </w:pPr>
-      <w:r>
-        <w:rPr>
-          <w:noProof/>
-          <w:sz w:val="28"/>
-          <w:szCs w:val="28"/>
-          <w:lang w:eastAsia="it-IT"/>
-        </w:rPr>
-        <w:drawing>
-          <wp:anchor distT="0" distB="0" distL="114300" distR="114300" simplePos="0" relativeHeight="251698176" behindDoc="0" locked="0" layoutInCell="1" allowOverlap="1" wp14:anchorId="37310F81" wp14:editId="702C8766">
-            <wp:simplePos x="0" y="0"/>
-            <wp:positionH relativeFrom="margin">
-              <wp:align>center</wp:align>
-            </wp:positionH>
-            <wp:positionV relativeFrom="paragraph">
-              <wp:posOffset>360747</wp:posOffset>
-            </wp:positionV>
-            <wp:extent cx="3829584" cy="1057423"/>
-            <wp:effectExtent l="0" t="0" r="0" b="9525"/>
-            <wp:wrapTopAndBottom/>
-            <wp:docPr id="42" name="Immagine 42"/>
-            <wp:cNvGraphicFramePr>
-              <a:graphicFrameLocks xmlns:a="http://schemas.openxmlformats.org/drawingml/2006/main" noChangeAspect="1"/>
-            </wp:cNvGraphicFramePr>
-            <a:graphic xmlns:a="http://schemas.openxmlformats.org/drawingml/2006/main">
-              <a:graphicData uri="http://schemas.openxmlformats.org/drawingml/2006/picture">
-                <pic:pic xmlns:pic="http://schemas.openxmlformats.org/drawingml/2006/picture">
-                  <pic:nvPicPr>
-                    <pic:cNvPr id="6" name="PantryModelButlerArchitecture.png"/>
-                    <pic:cNvPicPr/>
-                  </pic:nvPicPr>
-                  <pic:blipFill>
-                    <a:blip r:embed="rId42">
-                      <a:extLst>
-                        <a:ext uri="{28A0092B-C50C-407E-A947-70E740481C1C}">
-                          <a14:useLocalDpi xmlns:a14="http://schemas.microsoft.com/office/drawing/2010/main" val="0"/>
-                        </a:ext>
-                      </a:extLst>
-                    </a:blip>
-                    <a:stretch>
-                      <a:fillRect/>
-                    </a:stretch>
-                  </pic:blipFill>
-                  <pic:spPr>
-                    <a:xfrm>
-                      <a:off x="0" y="0"/>
-                      <a:ext cx="3829584" cy="1057423"/>
-                    </a:xfrm>
-                    <a:prstGeom prst="rect">
-                      <a:avLst/>
-                    </a:prstGeom>
-                  </pic:spPr>
-                </pic:pic>
-              </a:graphicData>
-            </a:graphic>
-          </wp:anchor>
-        </w:drawing>
-      </w:r>
-    </w:p>
-    <w:p>
-      <w:pPr>
-        <w:spacing w:before="240"/>
-        <w:rPr>
-          <w:sz w:val="28"/>
-          <w:szCs w:val="28"/>
-          <w:lang w:val="en-US"/>
-        </w:rPr>
-      </w:pPr>
-    </w:p>
-    <w:p>
-      <w:pPr>
-        <w:pBdr>
-          <w:bottom w:val="single" w:sz="6" w:space="1" w:color="auto"/>
-        </w:pBdr>
-        <w:spacing w:before="240"/>
-        <w:rPr>
-          <w:sz w:val="28"/>
-          <w:szCs w:val="28"/>
-          <w:lang w:val="en-US"/>
-        </w:rPr>
-      </w:pPr>
-      <w:r>
-        <w:rPr>
-          <w:sz w:val="28"/>
-          <w:szCs w:val="28"/>
-          <w:lang w:val="en-US"/>
-        </w:rPr>
-        <w:t>Dishwasher</w:t>
-      </w:r>
-    </w:p>
-    <w:p>
-      <w:pPr>
-        <w:spacing w:before="240"/>
-        <w:rPr>
-          <w:sz w:val="28"/>
-          <w:szCs w:val="28"/>
-          <w:lang w:val="en-US"/>
-        </w:rPr>
-      </w:pPr>
-      <w:r>
-        <w:rPr>
-          <w:noProof/>
-          <w:sz w:val="28"/>
-          <w:szCs w:val="28"/>
-          <w:lang w:eastAsia="it-IT"/>
-        </w:rPr>
-        <w:drawing>
-          <wp:anchor distT="0" distB="0" distL="114300" distR="114300" simplePos="0" relativeHeight="251699200" behindDoc="0" locked="0" layoutInCell="1" allowOverlap="1" wp14:anchorId="77535574" wp14:editId="530237A7">
-            <wp:simplePos x="0" y="0"/>
-            <wp:positionH relativeFrom="margin">
-              <wp:align>center</wp:align>
-            </wp:positionH>
-            <wp:positionV relativeFrom="paragraph">
-              <wp:posOffset>408874</wp:posOffset>
-            </wp:positionV>
-            <wp:extent cx="3829050" cy="1057275"/>
-            <wp:effectExtent l="0" t="0" r="0" b="9525"/>
-            <wp:wrapTopAndBottom/>
-            <wp:docPr id="43" name="Immagine 43"/>
-            <wp:cNvGraphicFramePr>
-              <a:graphicFrameLocks xmlns:a="http://schemas.openxmlformats.org/drawingml/2006/main" noChangeAspect="1"/>
-            </wp:cNvGraphicFramePr>
-            <a:graphic xmlns:a="http://schemas.openxmlformats.org/drawingml/2006/main">
-              <a:graphicData uri="http://schemas.openxmlformats.org/drawingml/2006/picture">
-                <pic:pic xmlns:pic="http://schemas.openxmlformats.org/drawingml/2006/picture">
-                  <pic:nvPicPr>
-                    <pic:cNvPr id="7" name="DishwasherModelButlerArchitecture.png"/>
-                    <pic:cNvPicPr/>
-                  </pic:nvPicPr>
-                  <pic:blipFill>
-                    <a:blip r:embed="rId43">
-                      <a:extLst>
-                        <a:ext uri="{28A0092B-C50C-407E-A947-70E740481C1C}">
-                          <a14:useLocalDpi xmlns:a14="http://schemas.microsoft.com/office/drawing/2010/main" val="0"/>
-                        </a:ext>
-                      </a:extLst>
-                    </a:blip>
-                    <a:stretch>
-                      <a:fillRect/>
-                    </a:stretch>
-                  </pic:blipFill>
-                  <pic:spPr>
-                    <a:xfrm>
-                      <a:off x="0" y="0"/>
-                      <a:ext cx="3829050" cy="1057275"/>
-                    </a:xfrm>
-                    <a:prstGeom prst="rect">
-                      <a:avLst/>
-                    </a:prstGeom>
-                  </pic:spPr>
-                </pic:pic>
-              </a:graphicData>
-            </a:graphic>
-          </wp:anchor>
-        </w:drawing>
-      </w:r>
-    </w:p>
-    <w:p>
-      <w:pPr>
-        <w:rPr>
-          <w:sz w:val="28"/>
-          <w:szCs w:val="28"/>
-          <w:lang w:val="en-US"/>
-        </w:rPr>
-      </w:pPr>
-    </w:p>
-    <w:p>
-      <w:pPr>
-        <w:rPr>
-          <w:sz w:val="28"/>
-          <w:szCs w:val="28"/>
-          <w:lang w:val="en-US"/>
-        </w:rPr>
-      </w:pPr>
-      <w:r>
-        <w:rPr>
-          <w:sz w:val="28"/>
-          <w:szCs w:val="28"/>
-          <w:lang w:val="en-US"/>
-        </w:rPr>
-        <w:br w:type="page"/>
-      </w:r>
-    </w:p>
-    <w:p>
-      <w:pPr>
-        <w:pBdr>
-          <w:bottom w:val="single" w:sz="6" w:space="1" w:color="auto"/>
-        </w:pBdr>
-        <w:rPr>
-          <w:sz w:val="28"/>
-          <w:szCs w:val="28"/>
-          <w:lang w:val="en-US"/>
-        </w:rPr>
-      </w:pPr>
-      <w:r>
-        <w:rPr>
-          <w:sz w:val="28"/>
-          <w:szCs w:val="28"/>
-          <w:lang w:val="en-US"/>
-        </w:rPr>
-        <w:lastRenderedPageBreak/>
-        <w:t>Table</w:t>
-      </w:r>
-    </w:p>
-    <w:p>
-      <w:pPr>
-        <w:rPr>
-          <w:sz w:val="28"/>
-          <w:szCs w:val="28"/>
-          <w:lang w:val="en-US"/>
-        </w:rPr>
-      </w:pPr>
-      <w:r>
-        <w:rPr>
-          <w:noProof/>
-          <w:sz w:val="28"/>
-          <w:szCs w:val="28"/>
-          <w:lang w:eastAsia="it-IT"/>
-        </w:rPr>
-        <w:drawing>
-          <wp:anchor distT="0" distB="0" distL="114300" distR="114300" simplePos="0" relativeHeight="251700224" behindDoc="0" locked="0" layoutInCell="1" allowOverlap="1" wp14:anchorId="171DECE5" wp14:editId="7215BDE4">
-            <wp:simplePos x="0" y="0"/>
-            <wp:positionH relativeFrom="margin">
-              <wp:align>center</wp:align>
-            </wp:positionH>
-            <wp:positionV relativeFrom="paragraph">
-              <wp:posOffset>335581</wp:posOffset>
-            </wp:positionV>
-            <wp:extent cx="3829050" cy="1057275"/>
-            <wp:effectExtent l="0" t="0" r="0" b="9525"/>
-            <wp:wrapTopAndBottom/>
-            <wp:docPr id="44" name="Immagine 44"/>
-            <wp:cNvGraphicFramePr>
-              <a:graphicFrameLocks xmlns:a="http://schemas.openxmlformats.org/drawingml/2006/main" noChangeAspect="1"/>
-            </wp:cNvGraphicFramePr>
-            <a:graphic xmlns:a="http://schemas.openxmlformats.org/drawingml/2006/main">
-              <a:graphicData uri="http://schemas.openxmlformats.org/drawingml/2006/picture">
-                <pic:pic xmlns:pic="http://schemas.openxmlformats.org/drawingml/2006/picture">
-                  <pic:nvPicPr>
-                    <pic:cNvPr id="4" name="TableModelButlerArchitecture.png"/>
-                    <pic:cNvPicPr/>
-                  </pic:nvPicPr>
-                  <pic:blipFill>
-                    <a:blip r:embed="rId44">
-                      <a:extLst>
-                        <a:ext uri="{28A0092B-C50C-407E-A947-70E740481C1C}">
-                          <a14:useLocalDpi xmlns:a14="http://schemas.microsoft.com/office/drawing/2010/main" val="0"/>
-                        </a:ext>
-                      </a:extLst>
-                    </a:blip>
-                    <a:stretch>
-                      <a:fillRect/>
-                    </a:stretch>
-                  </pic:blipFill>
-                  <pic:spPr>
-                    <a:xfrm>
-                      <a:off x="0" y="0"/>
-                      <a:ext cx="3829050" cy="1057275"/>
-                    </a:xfrm>
-                    <a:prstGeom prst="rect">
-                      <a:avLst/>
-                    </a:prstGeom>
-                  </pic:spPr>
-                </pic:pic>
-              </a:graphicData>
-            </a:graphic>
-          </wp:anchor>
-        </w:drawing>
-      </w:r>
-    </w:p>
-    <w:p>
-      <w:pPr>
-        <w:rPr>
-          <w:sz w:val="28"/>
-          <w:szCs w:val="28"/>
-          <w:lang w:val="en-US"/>
-        </w:rPr>
-      </w:pPr>
-    </w:p>
-    <w:p>
-      <w:pPr>
-        <w:pBdr>
-          <w:bottom w:val="single" w:sz="6" w:space="1" w:color="auto"/>
-        </w:pBdr>
-        <w:rPr>
-          <w:sz w:val="28"/>
-          <w:szCs w:val="28"/>
-          <w:lang w:val="en-US"/>
-        </w:rPr>
-      </w:pPr>
-      <w:r>
-        <w:rPr>
-          <w:sz w:val="28"/>
-          <w:szCs w:val="28"/>
-          <w:lang w:val="en-US"/>
-        </w:rPr>
-        <w:t>Butler</w:t>
-      </w:r>
-    </w:p>
-    <w:p>
-      <w:pPr>
-        <w:rPr>
-          <w:sz w:val="28"/>
-          <w:szCs w:val="28"/>
-          <w:lang w:val="en-US"/>
-        </w:rPr>
-      </w:pPr>
-      <w:r>
-        <w:rPr>
-          <w:noProof/>
-          <w:sz w:val="28"/>
-          <w:szCs w:val="28"/>
-          <w:lang w:eastAsia="it-IT"/>
-        </w:rPr>
-        <w:drawing>
-          <wp:anchor distT="0" distB="0" distL="114300" distR="114300" simplePos="0" relativeHeight="251701248" behindDoc="0" locked="0" layoutInCell="1" allowOverlap="1" wp14:anchorId="4722D694" wp14:editId="1E8EC442">
-            <wp:simplePos x="0" y="0"/>
-            <wp:positionH relativeFrom="margin">
-              <wp:posOffset>955040</wp:posOffset>
-            </wp:positionH>
-            <wp:positionV relativeFrom="paragraph">
-              <wp:posOffset>336015</wp:posOffset>
-            </wp:positionV>
-            <wp:extent cx="4210050" cy="1228725"/>
-            <wp:effectExtent l="0" t="0" r="0" b="9525"/>
-            <wp:wrapTopAndBottom/>
-            <wp:docPr id="45" name="Immagine 45"/>
-            <wp:cNvGraphicFramePr>
-              <a:graphicFrameLocks xmlns:a="http://schemas.openxmlformats.org/drawingml/2006/main" noChangeAspect="1"/>
-            </wp:cNvGraphicFramePr>
-            <a:graphic xmlns:a="http://schemas.openxmlformats.org/drawingml/2006/main">
-              <a:graphicData uri="http://schemas.openxmlformats.org/drawingml/2006/picture">
-                <pic:pic xmlns:pic="http://schemas.openxmlformats.org/drawingml/2006/picture">
-                  <pic:nvPicPr>
-                    <pic:cNvPr id="5" name="ButlerModelButlerArchitecture.png"/>
-                    <pic:cNvPicPr/>
-                  </pic:nvPicPr>
-                  <pic:blipFill>
-                    <a:blip r:embed="rId45">
-                      <a:extLst>
-                        <a:ext uri="{28A0092B-C50C-407E-A947-70E740481C1C}">
-                          <a14:useLocalDpi xmlns:a14="http://schemas.microsoft.com/office/drawing/2010/main" val="0"/>
-                        </a:ext>
-                      </a:extLst>
-                    </a:blip>
-                    <a:stretch>
-                      <a:fillRect/>
-                    </a:stretch>
-                  </pic:blipFill>
-                  <pic:spPr>
-                    <a:xfrm>
-                      <a:off x="0" y="0"/>
-                      <a:ext cx="4210050" cy="1228725"/>
-                    </a:xfrm>
-                    <a:prstGeom prst="rect">
-                      <a:avLst/>
-                    </a:prstGeom>
-                  </pic:spPr>
-                </pic:pic>
-              </a:graphicData>
-            </a:graphic>
-          </wp:anchor>
-        </w:drawing>
-      </w:r>
-    </w:p>
-    <w:p>
-      <w:pPr>
-        <w:rPr>
-          <w:sz w:val="28"/>
-          <w:szCs w:val="28"/>
-          <w:lang w:val="en-US"/>
-        </w:rPr>
-      </w:pPr>
-    </w:p>
-    <w:p>
-      <w:pPr>
-        <w:rPr>
-          <w:sz w:val="28"/>
-          <w:szCs w:val="28"/>
-        </w:rPr>
-      </w:pPr>
-      <w:r>
-        <w:rPr>
-          <w:sz w:val="28"/>
-          <w:szCs w:val="28"/>
-        </w:rPr>
-        <w:t xml:space="preserve">Per il </w:t>
-      </w:r>
-      <w:proofErr w:type="spellStart"/>
-      <w:r>
-        <w:rPr>
-          <w:sz w:val="28"/>
-          <w:szCs w:val="28"/>
-        </w:rPr>
-        <w:t>butler</w:t>
-      </w:r>
-      <w:proofErr w:type="spellEnd"/>
-      <w:r>
-        <w:rPr>
-          <w:sz w:val="28"/>
-          <w:szCs w:val="28"/>
-        </w:rPr>
-        <w:t xml:space="preserve"> la situazione è diversa, in particolare potrebbe essere adottato un architettura model-</w:t>
-      </w:r>
-      <w:proofErr w:type="spellStart"/>
-      <w:r>
-        <w:rPr>
-          <w:sz w:val="28"/>
-          <w:szCs w:val="28"/>
-        </w:rPr>
-        <w:t>driven</w:t>
-      </w:r>
-      <w:proofErr w:type="spellEnd"/>
-      <w:r>
-        <w:rPr>
-          <w:sz w:val="28"/>
-          <w:szCs w:val="28"/>
-        </w:rPr>
-        <w:t xml:space="preserve"> in cui nel sistema non cambia nulla se prima non cambia il modello</w:t>
-      </w:r>
-    </w:p>
-    <w:p>
-      <w:pPr>
-        <w:spacing w:before="240"/>
-        <w:rPr>
-          <w:sz w:val="24"/>
-          <w:szCs w:val="24"/>
-        </w:rPr>
-      </w:pPr>
-      <w:r>
-        <w:rPr>
-          <w:sz w:val="24"/>
-          <w:szCs w:val="24"/>
-        </w:rPr>
-        <w:t xml:space="preserve">A livello di business </w:t>
-      </w:r>
-      <w:proofErr w:type="spellStart"/>
-      <w:r>
-        <w:rPr>
-          <w:sz w:val="24"/>
-          <w:szCs w:val="24"/>
-        </w:rPr>
-        <w:t>logic</w:t>
-      </w:r>
-      <w:proofErr w:type="spellEnd"/>
-      <w:r>
-        <w:rPr>
-          <w:sz w:val="24"/>
-          <w:szCs w:val="24"/>
-        </w:rPr>
-        <w:t xml:space="preserve"> i cambiamenti che si hanno riguardano</w:t>
-      </w:r>
-    </w:p>
-    <w:p>
-      <w:pPr>
-        <w:spacing w:before="240"/>
-        <w:rPr>
-          <w:sz w:val="28"/>
-          <w:szCs w:val="28"/>
-        </w:rPr>
-      </w:pPr>
-      <w:r>
-        <w:rPr>
-          <w:noProof/>
-          <w:sz w:val="28"/>
-          <w:szCs w:val="28"/>
-          <w:lang w:eastAsia="it-IT"/>
-        </w:rPr>
-        <w:drawing>
-          <wp:anchor distT="0" distB="0" distL="114300" distR="114300" simplePos="0" relativeHeight="251689984" behindDoc="0" locked="0" layoutInCell="1" allowOverlap="1" wp14:anchorId="660BDF4E" wp14:editId="7082B08A">
-            <wp:simplePos x="0" y="0"/>
-            <wp:positionH relativeFrom="margin">
-              <wp:align>center</wp:align>
-            </wp:positionH>
-            <wp:positionV relativeFrom="paragraph">
-              <wp:posOffset>451452</wp:posOffset>
-            </wp:positionV>
-            <wp:extent cx="5629275" cy="1857375"/>
-            <wp:effectExtent l="0" t="0" r="9525" b="9525"/>
-            <wp:wrapTopAndBottom/>
-            <wp:docPr id="46" name="Immagine 46"/>
-            <wp:cNvGraphicFramePr>
-              <a:graphicFrameLocks xmlns:a="http://schemas.openxmlformats.org/drawingml/2006/main" noChangeAspect="1"/>
-            </wp:cNvGraphicFramePr>
-            <a:graphic xmlns:a="http://schemas.openxmlformats.org/drawingml/2006/main">
-              <a:graphicData uri="http://schemas.openxmlformats.org/drawingml/2006/picture">
-                <pic:pic xmlns:pic="http://schemas.openxmlformats.org/drawingml/2006/picture">
-                  <pic:nvPicPr>
-                    <pic:cNvPr id="12" name="CalibrationBehaviour.png"/>
-                    <pic:cNvPicPr/>
-                  </pic:nvPicPr>
-                  <pic:blipFill>
-                    <a:blip r:embed="rId46">
-                      <a:extLst>
-                        <a:ext uri="{28A0092B-C50C-407E-A947-70E740481C1C}">
-                          <a14:useLocalDpi xmlns:a14="http://schemas.microsoft.com/office/drawing/2010/main" val="0"/>
-                        </a:ext>
-                      </a:extLst>
-                    </a:blip>
-                    <a:stretch>
-                      <a:fillRect/>
-                    </a:stretch>
-                  </pic:blipFill>
-                  <pic:spPr>
-                    <a:xfrm>
-                      <a:off x="0" y="0"/>
-                      <a:ext cx="5629275" cy="1857375"/>
-                    </a:xfrm>
-                    <a:prstGeom prst="rect">
-                      <a:avLst/>
-                    </a:prstGeom>
-                  </pic:spPr>
-                </pic:pic>
-              </a:graphicData>
-            </a:graphic>
-          </wp:anchor>
-        </w:drawing>
-      </w:r>
-    </w:p>
-    <w:p>
-      <w:pPr>
-        <w:rPr>
-          <w:sz w:val="28"/>
-          <w:szCs w:val="28"/>
-        </w:rPr>
-      </w:pPr>
     </w:p>
     <w:sectPr>
       <w:pgSz w:w="11906" w:h="16838"/>
@@ -6673,6 +6241,7 @@
     <w:lsdException w:name="HTML Sample" w:semiHidden="1" w:unhideWhenUsed="1"/>
     <w:lsdException w:name="HTML Typewriter" w:semiHidden="1" w:unhideWhenUsed="1"/>
     <w:lsdException w:name="HTML Variable" w:semiHidden="1" w:unhideWhenUsed="1"/>
+    <w:lsdException w:name="Normal Table" w:semiHidden="1" w:unhideWhenUsed="1"/>
     <w:lsdException w:name="annotation subject" w:semiHidden="1" w:unhideWhenUsed="1"/>
     <w:lsdException w:name="No List" w:semiHidden="1" w:unhideWhenUsed="1"/>
     <w:lsdException w:name="Outline List 1" w:semiHidden="1" w:unhideWhenUsed="1"/>
@@ -6718,9 +6287,11 @@
     <w:lsdException w:name="Table Subtle 1" w:semiHidden="1" w:unhideWhenUsed="1"/>
     <w:lsdException w:name="Table Subtle 2" w:semiHidden="1" w:unhideWhenUsed="1"/>
     <w:lsdException w:name="Table Web 1" w:semiHidden="1" w:unhideWhenUsed="1"/>
+    <w:lsdException w:name="Table Web 2" w:semiHidden="1" w:unhideWhenUsed="1"/>
     <w:lsdException w:name="Table Web 3" w:semiHidden="1" w:unhideWhenUsed="1"/>
     <w:lsdException w:name="Balloon Text" w:semiHidden="1" w:unhideWhenUsed="1"/>
     <w:lsdException w:name="Table Grid" w:uiPriority="39"/>
+    <w:lsdException w:name="Table Theme" w:semiHidden="1" w:unhideWhenUsed="1"/>
     <w:lsdException w:name="Placeholder Text" w:semiHidden="1"/>
     <w:lsdException w:name="No Spacing" w:uiPriority="1" w:qFormat="1"/>
     <w:lsdException w:name="Light Shading" w:uiPriority="60"/>

</xml_diff>